<commit_message>
Usklađena gavna dokumentacija sa promenama u ssu-ovima
</commit_message>
<xml_diff>
--- a/Dokumentacija/Faza 01 - Projektni zadatak/Slatki zalogaj ketering servis.docx
+++ b/Dokumentacija/Faza 01 - Projektni zadatak/Slatki zalogaj ketering servis.docx
@@ -1,6 +1,6 @@
 
 <file path=word/document.xml><?xml version="1.0" encoding="utf-8"?>
-<w:document xmlns:wpc="http://schemas.microsoft.com/office/word/2010/wordprocessingCanvas" xmlns:cx="http://schemas.microsoft.com/office/drawing/2014/chartex" xmlns:cx1="http://schemas.microsoft.com/office/drawing/2015/9/8/chartex" xmlns:cx2="http://schemas.microsoft.com/office/drawing/2015/10/21/chartex" xmlns:cx3="http://schemas.microsoft.com/office/drawing/2016/5/9/chartex" xmlns:cx4="http://schemas.microsoft.com/office/drawing/2016/5/10/chartex" xmlns:cx5="http://schemas.microsoft.com/office/drawing/2016/5/11/chartex" xmlns:cx6="http://schemas.microsoft.com/office/drawing/2016/5/12/chartex" xmlns:cx7="http://schemas.microsoft.com/office/drawing/2016/5/13/chartex" xmlns:cx8="http://schemas.microsoft.com/office/drawing/2016/5/14/chartex" xmlns:mc="http://schemas.openxmlformats.org/markup-compatibility/2006" xmlns:aink="http://schemas.microsoft.com/office/drawing/2016/ink" xmlns:am3d="http://schemas.microsoft.com/office/drawing/2017/model3d" xmlns:o="urn:schemas-microsoft-com:office:office" xmlns:r="http://schemas.openxmlformats.org/officeDocument/2006/relationships" xmlns:m="http://schemas.openxmlformats.org/officeDocument/2006/math" xmlns:v="urn:schemas-microsoft-com:vml" xmlns:wp14="http://schemas.microsoft.com/office/word/2010/wordprocessingDrawing" xmlns:wp="http://schemas.openxmlformats.org/drawingml/2006/wordprocessingDrawing" xmlns:w10="urn:schemas-microsoft-com:office:word" xmlns:w="http://schemas.openxmlformats.org/wordprocessingml/2006/main" xmlns:w14="http://schemas.microsoft.com/office/word/2010/wordml" xmlns:w15="http://schemas.microsoft.com/office/word/2012/wordml" xmlns:w16cex="http://schemas.microsoft.com/office/word/2018/wordml/cex" xmlns:w16cid="http://schemas.microsoft.com/office/word/2016/wordml/cid" xmlns:w16="http://schemas.microsoft.com/office/word/2018/wordml" xmlns:w16se="http://schemas.microsoft.com/office/word/2015/wordml/symex" xmlns:wpg="http://schemas.microsoft.com/office/word/2010/wordprocessingGroup" xmlns:wpi="http://schemas.microsoft.com/office/word/2010/wordprocessingInk" xmlns:wne="http://schemas.microsoft.com/office/word/2006/wordml" xmlns:wps="http://schemas.microsoft.com/office/word/2010/wordprocessingShape" mc:Ignorable="w14 w15 w16se w16cid w16 w16cex wp14">
+<w:document xmlns:wpc="http://schemas.microsoft.com/office/word/2010/wordprocessingCanvas" xmlns:cx="http://schemas.microsoft.com/office/drawing/2014/chartex" xmlns:cx1="http://schemas.microsoft.com/office/drawing/2015/9/8/chartex" xmlns:cx2="http://schemas.microsoft.com/office/drawing/2015/10/21/chartex" xmlns:cx3="http://schemas.microsoft.com/office/drawing/2016/5/9/chartex" xmlns:cx4="http://schemas.microsoft.com/office/drawing/2016/5/10/chartex" xmlns:cx5="http://schemas.microsoft.com/office/drawing/2016/5/11/chartex" xmlns:cx6="http://schemas.microsoft.com/office/drawing/2016/5/12/chartex" xmlns:cx7="http://schemas.microsoft.com/office/drawing/2016/5/13/chartex" xmlns:cx8="http://schemas.microsoft.com/office/drawing/2016/5/14/chartex" xmlns:mc="http://schemas.openxmlformats.org/markup-compatibility/2006" xmlns:aink="http://schemas.microsoft.com/office/drawing/2016/ink" xmlns:am3d="http://schemas.microsoft.com/office/drawing/2017/model3d" xmlns:o="urn:schemas-microsoft-com:office:office" xmlns:r="http://schemas.openxmlformats.org/officeDocument/2006/relationships" xmlns:m="http://schemas.openxmlformats.org/officeDocument/2006/math" xmlns:v="urn:schemas-microsoft-com:vml" xmlns:wp14="http://schemas.microsoft.com/office/word/2010/wordprocessingDrawing" xmlns:wp="http://schemas.openxmlformats.org/drawingml/2006/wordprocessingDrawing" xmlns:w10="urn:schemas-microsoft-com:office:word" xmlns:w="http://schemas.openxmlformats.org/wordprocessingml/2006/main" xmlns:w14="http://schemas.microsoft.com/office/word/2010/wordml" xmlns:w15="http://schemas.microsoft.com/office/word/2012/wordml" xmlns:w16cid="http://schemas.microsoft.com/office/word/2016/wordml/cid" xmlns:w16se="http://schemas.microsoft.com/office/word/2015/wordml/symex" xmlns:wpg="http://schemas.microsoft.com/office/word/2010/wordprocessingGroup" xmlns:wpi="http://schemas.microsoft.com/office/word/2010/wordprocessingInk" xmlns:wne="http://schemas.microsoft.com/office/word/2006/wordml" xmlns:wps="http://schemas.microsoft.com/office/word/2010/wordprocessingShape" mc:Ignorable="w14 w15 w16se w16cid wp14">
   <w:body>
     <w:p>
       <w:pPr>
@@ -9,8 +9,6 @@
           <w:tab w:val="right" w:pos="9072"/>
         </w:tabs>
       </w:pPr>
-      <w:bookmarkStart w:id="0" w:name="_GoBack"/>
-      <w:bookmarkEnd w:id="0"/>
       <w:r>
         <w:rPr>
           <w:rFonts w:asciiTheme="majorHAnsi" w:hAnsiTheme="majorHAnsi"/>
@@ -143,20 +141,22 @@
         <w:t>2020-0</w:t>
       </w:r>
       <w:r>
-        <w:t>3</w:t>
+        <w:t>4</w:t>
       </w:r>
       <w:r>
         <w:t>-</w:t>
       </w:r>
       <w:r>
-        <w:t>24</w:t>
+        <w:t>15</w:t>
       </w:r>
       <w:r>
         <w:t>, verzija 0.</w:t>
       </w:r>
       <w:r>
-        <w:t>4</w:t>
-      </w:r>
+        <w:t>5</w:t>
+      </w:r>
+      <w:bookmarkStart w:id="0" w:name="_GoBack"/>
+      <w:bookmarkEnd w:id="0"/>
       <w:r>
         <w:tab/>
       </w:r>
@@ -225,16 +225,11 @@
       <w:r>
         <w:t xml:space="preserve"> </w:t>
       </w:r>
-      <w:proofErr w:type="spellStart"/>
       <w:r>
         <w:t>k</w:t>
       </w:r>
       <w:r>
-        <w:t>etering</w:t>
-      </w:r>
-      <w:proofErr w:type="spellEnd"/>
-      <w:r>
-        <w:t xml:space="preserve"> servi</w:t>
+        <w:t>etering servi</w:t>
       </w:r>
       <w:r>
         <w:t>s</w:t>
@@ -2617,13 +2612,8 @@
       <w:r>
         <w:t xml:space="preserve">web </w:t>
       </w:r>
-      <w:proofErr w:type="spellStart"/>
-      <w:r>
-        <w:t>ketering</w:t>
-      </w:r>
-      <w:proofErr w:type="spellEnd"/>
-      <w:r>
-        <w:t xml:space="preserve"> servisa, </w:t>
+      <w:r>
+        <w:t xml:space="preserve">ketering servisa, </w:t>
       </w:r>
       <w:r>
         <w:t xml:space="preserve">sa ciljem da </w:t>
@@ -2650,18 +2640,10 @@
         <w:t xml:space="preserve">anja. </w:t>
       </w:r>
       <w:r>
-        <w:t xml:space="preserve">“Slatki zalogaj” </w:t>
-      </w:r>
-      <w:proofErr w:type="spellStart"/>
-      <w:r>
-        <w:t>k</w:t>
-      </w:r>
-      <w:r>
-        <w:t>etering</w:t>
-      </w:r>
-      <w:proofErr w:type="spellEnd"/>
-      <w:r>
-        <w:t xml:space="preserve"> s</w:t>
+        <w:t>“Slatki zalogaj” k</w:t>
+      </w:r>
+      <w:r>
+        <w:t>etering s</w:t>
       </w:r>
       <w:r>
         <w:t xml:space="preserve">ervis </w:t>
@@ -2715,15 +2697,7 @@
         <w:t>.</w:t>
       </w:r>
       <w:r>
-        <w:t xml:space="preserve"> Web </w:t>
-      </w:r>
-      <w:proofErr w:type="spellStart"/>
-      <w:r>
-        <w:t>ketering</w:t>
-      </w:r>
-      <w:proofErr w:type="spellEnd"/>
-      <w:r>
-        <w:t xml:space="preserve"> servis treba da olakša komunikaciju zaposlenih tokom rada, kao i da </w:t>
+        <w:t xml:space="preserve"> Web ketering servis treba da olakša komunikaciju zaposlenih tokom rada, kao i da </w:t>
       </w:r>
       <w:r>
         <w:t xml:space="preserve">beleži </w:t>
@@ -2860,13 +2834,8 @@
       <w:r>
         <w:t xml:space="preserve"> </w:t>
       </w:r>
-      <w:proofErr w:type="spellStart"/>
-      <w:r>
-        <w:t>ketering</w:t>
-      </w:r>
-      <w:proofErr w:type="spellEnd"/>
-      <w:r>
-        <w:t xml:space="preserve"> servis </w:t>
+      <w:r>
+        <w:t xml:space="preserve">ketering servis </w:t>
       </w:r>
       <w:r>
         <w:t>nudi sv</w:t>
@@ -3029,13 +2998,8 @@
       <w:r>
         <w:t xml:space="preserve">kao </w:t>
       </w:r>
-      <w:proofErr w:type="spellStart"/>
-      <w:r>
-        <w:t>hardkodiran</w:t>
-      </w:r>
-      <w:proofErr w:type="spellEnd"/>
-      <w:r>
-        <w:t xml:space="preserve"> u </w:t>
+      <w:r>
+        <w:t xml:space="preserve">hardkodiran u </w:t>
       </w:r>
       <w:r>
         <w:t>sistemu</w:t>
@@ -3968,92 +3932,66 @@
       <w:bookmarkEnd w:id="14"/>
     </w:p>
     <w:p>
-      <w:r>
-        <w:t xml:space="preserve">Ova funkcionalnost omogućava pregled jela koja su u ponudi </w:t>
-      </w:r>
-      <w:proofErr w:type="spellStart"/>
-      <w:r>
-        <w:t>ketering</w:t>
-      </w:r>
-      <w:proofErr w:type="spellEnd"/>
-      <w:r>
-        <w:t xml:space="preserve"> servisa „Slatki zalogaj“. Funkcionalnost je namenjena mušteriji i omogućava joj da vidi izgled i kratki sastav jela, kao i njegovu cenu po </w:t>
-      </w:r>
-      <w:proofErr w:type="spellStart"/>
-      <w:r>
-        <w:t>gramaži</w:t>
-      </w:r>
-      <w:proofErr w:type="spellEnd"/>
-      <w:r>
-        <w:t>. Moguće je dodavanje određenog jela u favorite, kako bi se mušteriji olakšao dolazak do omiljenih jela. Mušterija ima mogućnost filtriranja svih jela prema određenim kriterijumima kao što su: cena, tip proslave, abecedni poredak jela, favoriti, itd.</w:t>
+      <w:bookmarkStart w:id="15" w:name="_Toc35991093"/>
+      <w:r>
+        <w:t xml:space="preserve">Ova funkcionalnost omogućava pregled jela koja su u ponudi ketering servisa „Slatki zalogaj“. Funkcionalnost je namenjena mušteriji i omogućava joj da vidi izgled i kratki sastav jela, kao i njegovu cenu po gramaži. Moguće je dodavanje određenog jela u favorite, kako bi se mušteriji olakšao dolazak do omiljenih jela. Mušterija ima mogućnost izbora jela na osnovu: vrste jela, ukusa i dijetalnih zahteva. Zatim mušterija može da bira filtere za prikaza izabranih jela. Filteri nude prikaz jela u rastućem ili opadajućem poretku u odnosu na cenu,  abecedni poredak jela kao i favorita. </w:t>
+      </w:r>
+    </w:p>
+    <w:p>
+      <w:pPr>
+        <w:pStyle w:val="Heading2"/>
+      </w:pPr>
+      <w:r>
+        <w:t>Dodavanje</w:t>
+      </w:r>
+      <w:r>
+        <w:t xml:space="preserve"> i </w:t>
+      </w:r>
+      <w:r>
+        <w:t>uklanjanje</w:t>
       </w:r>
       <w:r>
         <w:t xml:space="preserve"> </w:t>
       </w:r>
-    </w:p>
-    <w:p>
-      <w:pPr>
-        <w:pStyle w:val="Heading2"/>
-      </w:pPr>
-      <w:bookmarkStart w:id="15" w:name="_Toc35991093"/>
-      <w:r>
-        <w:t>Dodavanje</w:t>
-      </w:r>
-      <w:r>
-        <w:t xml:space="preserve"> i </w:t>
-      </w:r>
-      <w:r>
-        <w:t>uklanjanje</w:t>
+      <w:r>
+        <w:t xml:space="preserve">jela </w:t>
+      </w:r>
+      <w:r>
+        <w:t>iz</w:t>
+      </w:r>
+      <w:r>
+        <w:t xml:space="preserve"> porudžbin</w:t>
+      </w:r>
+      <w:r>
+        <w:t>e</w:t>
       </w:r>
       <w:r>
         <w:t xml:space="preserve"> </w:t>
       </w:r>
       <w:r>
-        <w:t xml:space="preserve">jela </w:t>
-      </w:r>
-      <w:r>
-        <w:t>iz</w:t>
-      </w:r>
-      <w:r>
-        <w:t xml:space="preserve"> porudžbin</w:t>
-      </w:r>
-      <w:r>
-        <w:t>e</w:t>
+        <w:t>(</w:t>
+      </w:r>
+      <w:r>
+        <w:rPr>
+          <w:rStyle w:val="Special"/>
+        </w:rPr>
+        <w:t>K</w:t>
+      </w:r>
+      <w:r>
+        <w:t>)</w:t>
+      </w:r>
+      <w:bookmarkEnd w:id="15"/>
+    </w:p>
+    <w:p>
+      <w:bookmarkStart w:id="16" w:name="_Toc35991094"/>
+      <w:r>
+        <w:t>Ova funkcionalnost omogućava dodavanje i uklanjanje jela iz virtuelne korpe, a samim tim i promenu porudžbine mušterije. Mušterija ima mogućnost da prilikom prelaska miša preko željene slike jela, dobije odgovarajuće podatke o jelu</w:t>
       </w:r>
       <w:r>
         <w:t xml:space="preserve"> </w:t>
       </w:r>
       <w:r>
-        <w:t>(</w:t>
-      </w:r>
-      <w:r>
-        <w:rPr>
-          <w:rStyle w:val="Special"/>
-        </w:rPr>
-        <w:t>K</w:t>
-      </w:r>
-      <w:r>
-        <w:t>)</w:t>
-      </w:r>
-      <w:bookmarkEnd w:id="15"/>
-    </w:p>
-    <w:p>
-      <w:pPr>
-        <w:rPr>
-          <w:rFonts w:asciiTheme="majorHAnsi" w:hAnsiTheme="majorHAnsi"/>
-          <w:szCs w:val="28"/>
-        </w:rPr>
-      </w:pPr>
-      <w:r>
-        <w:t xml:space="preserve">Ova funkcionalnost omogućava dodavanje i uklanjanje jela iz virtuelne korpe, a samim tim i promenu porudžbine mušterije. Mušterija ima mogućnost da prilikom prelaska miša preko željene slike jela, dobije odgovarajuće podatke o jelu (sastojci, cena, </w:t>
-      </w:r>
-      <w:proofErr w:type="spellStart"/>
-      <w:r>
-        <w:t>gramaža</w:t>
-      </w:r>
-      <w:proofErr w:type="spellEnd"/>
-      <w:r>
-        <w:t xml:space="preserve">) kao i da pritiskom na taster </w:t>
+        <w:t xml:space="preserve">(naziv jela, vrsta jela, ukus, dijetalni zahtevi, sastojci, cena, gramaža) kao i da pritiskom na taster </w:t>
       </w:r>
       <w:r>
         <w:rPr>
@@ -4071,7 +4009,13 @@
         <w:t xml:space="preserve">– </w:t>
       </w:r>
       <w:r>
-        <w:t xml:space="preserve">odluči da doda/ukloni određenu količinu tog izabranog jela u/iz virtuelne korpe. Nakon što mušterija prvi put pritisne taster plus </w:t>
+        <w:t>odluči da doda/ukloni određenu količinu tog izabranog jela</w:t>
+      </w:r>
+      <w:r>
+        <w:t xml:space="preserve"> </w:t>
+      </w:r>
+      <w:r>
+        <w:t xml:space="preserve">u/iz virtuelne korpe. Nakon što mušterija prvi put pritisne taster plus </w:t>
       </w:r>
       <w:r>
         <w:rPr>
@@ -4081,7 +4025,17 @@
         <w:t>(+)</w:t>
       </w:r>
       <w:r>
-        <w:t xml:space="preserve">, u meniju sa leve strane će se formirati virtuelna korpa u kojoj će mušterija moći da vidi trenutno izabrana jela. Pritiskom na taster minus </w:t>
+        <w:t xml:space="preserve">, u meniju sa leve strane će se formirati virtuelna </w:t>
+      </w:r>
+      <w:r>
+        <w:lastRenderedPageBreak/>
+        <w:t>korpa u kojoj će mušterija moći da vidi trenutno izabrana</w:t>
+      </w:r>
+      <w:r>
+        <w:t xml:space="preserve"> </w:t>
+      </w:r>
+      <w:r>
+        <w:t xml:space="preserve">jela. Pritiskom na taster minus </w:t>
       </w:r>
       <w:r>
         <w:rPr>
@@ -4091,26 +4045,267 @@
         <w:t>(–)</w:t>
       </w:r>
       <w:r>
-        <w:t xml:space="preserve">, mušterija smanjuje količinu tog jela u korpi. </w:t>
-      </w:r>
+        <w:t>, mušterija smanjuje količinu tog jela u korpi.</w:t>
+      </w:r>
+      <w:r>
+        <w:t xml:space="preserve"> </w:t>
+      </w:r>
+      <w:r>
+        <w:t>Moguće je i upisati i konkretnu količinu jela u meniju sa leve strane. Ukoliko mušterija želi daobriše jelo iz</w:t>
+      </w:r>
+      <w:r>
+        <w:t xml:space="preserve"> </w:t>
+      </w:r>
+      <w:r>
+        <w:t>korpe,</w:t>
+      </w:r>
+      <w:r>
+        <w:t xml:space="preserve"> </w:t>
+      </w:r>
+      <w:r>
+        <w:t>pre nego što potvrdi porudžbinu, pritisnuće znak minus koji se nalazi levo</w:t>
+      </w:r>
+      <w:r>
+        <w:t xml:space="preserve"> </w:t>
+      </w:r>
+      <w:r>
+        <w:t>od konkretnog jela, uz ivicu virtuelne korpe. Korisnik u svakom trenutku zna kolika je trenutna cena njegove potencijalne porudžbine.</w:t>
+      </w:r>
+    </w:p>
+    <w:p>
+      <w:pPr>
+        <w:pStyle w:val="Heading2"/>
+      </w:pPr>
+      <w:r>
+        <w:t xml:space="preserve">Izračunavanje </w:t>
+      </w:r>
+      <w:r>
+        <w:t>cene</w:t>
+      </w:r>
+      <w:r>
+        <w:t xml:space="preserve"> porudžbine</w:t>
+      </w:r>
+      <w:r>
+        <w:t xml:space="preserve"> (</w:t>
+      </w:r>
+      <w:r>
+        <w:rPr>
+          <w:rStyle w:val="Special"/>
+        </w:rPr>
+        <w:t>K</w:t>
+      </w:r>
+      <w:r>
+        <w:t>)</w:t>
+      </w:r>
+      <w:bookmarkEnd w:id="16"/>
+    </w:p>
+    <w:p>
+      <w:r>
+        <w:t>Mušterija ima uvid u trenutnu količinu jela i cenu porudžbine, koja može imati uračunat popust. Popust se ostvaruje na svaku treću porudžbinu i iznosi 10% ukupne cene. Informacija o popustu je vidljiva samo ako je mušterija ostvarila popust i ako korpa nije prazna. Ukoliko je mušterija prijavljena, popust se ažurira svakom promenom sadržaja korpe, a ako nije prijavljena popust će se obračunati nakon što se prijavi. Stavka „Popust“ se nalazi ispod ukupne cene korpe i njena vrednost je negativna i iznosi 10% vrednosti korpe. Stavka „Popust“ sama nestaje kada se sve ostale stavke uklone.</w:t>
+      </w:r>
+    </w:p>
+    <w:p>
+      <w:pPr>
+        <w:pStyle w:val="Heading2"/>
+      </w:pPr>
+      <w:bookmarkStart w:id="17" w:name="_Toc35991095"/>
+      <w:r>
+        <w:t xml:space="preserve">Potvrda </w:t>
+      </w:r>
+      <w:r>
+        <w:t>porudžbine</w:t>
+      </w:r>
+      <w:r>
+        <w:t xml:space="preserve"> (</w:t>
+      </w:r>
+      <w:r>
+        <w:rPr>
+          <w:rStyle w:val="Special"/>
+        </w:rPr>
+        <w:t>K</w:t>
+      </w:r>
+      <w:r>
+        <w:rPr>
+          <w:rStyle w:val="Special"/>
+        </w:rPr>
+        <w:t>, M</w:t>
+      </w:r>
+      <w:r>
+        <w:t>)</w:t>
+      </w:r>
+      <w:bookmarkEnd w:id="17"/>
+    </w:p>
+    <w:p>
+      <w:pPr>
+        <w:rPr>
+          <w:rFonts w:asciiTheme="majorHAnsi" w:hAnsiTheme="majorHAnsi"/>
+          <w:szCs w:val="28"/>
+        </w:rPr>
+      </w:pPr>
+      <w:r>
+        <w:rPr>
+          <w:rFonts w:asciiTheme="majorHAnsi" w:hAnsiTheme="majorHAnsi"/>
+          <w:szCs w:val="28"/>
+        </w:rPr>
+        <w:t xml:space="preserve">Ovu funkcionalnost imaju dva tipa korisnika, mušterija i menadžer. U zavisnosti od tipa korisnika koji je koristi </w:t>
+      </w:r>
+      <w:r>
+        <w:rPr>
+          <w:rFonts w:asciiTheme="majorHAnsi" w:hAnsiTheme="majorHAnsi"/>
+          <w:szCs w:val="28"/>
+        </w:rPr>
+        <w:t>p</w:t>
+      </w:r>
+      <w:r>
+        <w:rPr>
+          <w:rFonts w:asciiTheme="majorHAnsi" w:hAnsiTheme="majorHAnsi"/>
+          <w:szCs w:val="28"/>
+        </w:rPr>
+        <w:t>ostoje dva različita izgleda i funkcije.</w:t>
+      </w:r>
+    </w:p>
+    <w:p>
+      <w:r>
+        <w:t>(</w:t>
+      </w:r>
+      <w:r>
+        <w:rPr>
+          <w:rStyle w:val="Special"/>
+        </w:rPr>
+        <w:t>K</w:t>
+      </w:r>
+      <w:r>
+        <w:t xml:space="preserve">) </w:t>
+      </w:r>
+      <w:bookmarkStart w:id="18" w:name="_Hlk34508386"/>
+      <w:r>
+        <w:t>Mušterija nakon što izabere sve što želi da poruči može da potvrdi svoju porudžbinu tako što će popuniti obavezno polje ’broj osoba’ i izabrati ’</w:t>
+      </w:r>
+      <w:r>
+        <w:t>povod</w:t>
+      </w:r>
+      <w:r>
+        <w:t>’ i datum i vreme proslave. Može popuniti i opciono polje ’naziv p</w:t>
+      </w:r>
+      <w:r>
+        <w:t>orudžbine</w:t>
+      </w:r>
+      <w:r>
+        <w:t>’ koje samo mušterija može da vidi u opisu porudžbine, u spisku svojih porudžbina. Nakon što pošalje svoju porudžbinu ona će se pojaviti u odeljku „Porudžbine“ gde će mušterija moći da prati njeno stanje. Mušteriju će kontaktirati menadžer u roku</w:t>
+      </w:r>
+      <w:r>
+        <w:t xml:space="preserve"> od</w:t>
+      </w:r>
+      <w:r>
+        <w:t xml:space="preserve"> jednog radnog dana radi potvrde porudžbine.</w:t>
+      </w:r>
+    </w:p>
+    <w:p>
+      <w:bookmarkStart w:id="19" w:name="_bookmark7"/>
+      <w:bookmarkStart w:id="20" w:name="_Hlk34513943"/>
+      <w:bookmarkEnd w:id="19"/>
+      <w:r>
+        <w:t>Ukoliko mušterija nije popunila sva</w:t>
+      </w:r>
+      <w:r>
+        <w:t xml:space="preserve"> obavezna</w:t>
+      </w:r>
+      <w:r>
+        <w:t xml:space="preserve"> polja, a pokušala je da pošalje porudžbinu, polja će se označiti crvenom bojom. Ukoliko mušterija nije prijavljena, otvoriće joj se deo za prijavu. Mušterija može odustati od svoje porudžbine u bilo kom trenutku pritiskom na dugme „Odustani“ i tada će svi podaci biti obrisani i korpa će </w:t>
+      </w:r>
+      <w:r>
+        <w:t>nestati iz menija sa strane</w:t>
+      </w:r>
+      <w:r>
+        <w:t>.</w:t>
+      </w:r>
+    </w:p>
+    <w:bookmarkEnd w:id="20"/>
+    <w:p>
+      <w:r>
+        <w:t xml:space="preserve"> </w:t>
+      </w:r>
+      <w:r>
+        <w:t>(</w:t>
+      </w:r>
+      <w:r>
+        <w:rPr>
+          <w:rStyle w:val="Special"/>
+        </w:rPr>
+        <w:t>M</w:t>
+      </w:r>
+      <w:r>
+        <w:t xml:space="preserve">) </w:t>
+      </w:r>
+      <w:bookmarkEnd w:id="18"/>
+      <w:r>
+        <w:t>Menadžer vidi koja porudžbina nije prihvaćena ni odbijena (ima status čeka na potvrdu) i kontaktira mušteriju radi potvrde detalja porudžbine i prihvatanja ili odbijanja iste. Nakon kontaktiranja mušterije menadžer može da promeni status porudžbine na prihvaćena ili odbijena. Nakon što mušterija pokupi gotovu porudžbinu menadžer menja njen status na preuzeta.</w:t>
+      </w:r>
+    </w:p>
+    <w:p>
+      <w:r>
+        <w:t>Ukoliko je porudžbina prihvaćena ona se pojavljuje u sekciji „Porudžbine“ kuvara koji dalje može da upravlja njom. Promena statusa porudžbine je vidljiva u sekciji „Porudžbine“ mušterije koja ju je poručila.</w:t>
+      </w:r>
+    </w:p>
+    <w:p/>
+    <w:p>
+      <w:pPr>
+        <w:pStyle w:val="Heading2"/>
+      </w:pPr>
+      <w:bookmarkStart w:id="21" w:name="_Toc35991096"/>
       <w:r>
         <w:lastRenderedPageBreak/>
-        <w:t>Moguće je i upisati i konkretnu količinu jela u meniju sa leve strane. Ukoliko mušterija želi da obriše jelo iz korpe, pre nego što potvrdi porudžbinu, pritisnuće znak minus koji se nalazi levo od konkretnog jela, uz ivicu virtuelne korpe. Korisnik u svakom trenutku zna kolika je trenutna cena njegove potencijalne porudžbine.</w:t>
+        <w:t xml:space="preserve">Pregled </w:t>
+      </w:r>
+      <w:r>
+        <w:t>porudžbina</w:t>
+      </w:r>
+      <w:r>
+        <w:t xml:space="preserve"> (</w:t>
+      </w:r>
+      <w:r>
+        <w:rPr>
+          <w:rStyle w:val="Special"/>
+        </w:rPr>
+        <w:t xml:space="preserve">K, </w:t>
+      </w:r>
+      <w:r>
+        <w:rPr>
+          <w:rStyle w:val="Special"/>
+        </w:rPr>
+        <w:t>M</w:t>
+      </w:r>
+      <w:r>
+        <w:t>)</w:t>
+      </w:r>
+      <w:bookmarkEnd w:id="21"/>
+    </w:p>
+    <w:p>
+      <w:r>
+        <w:t>Svi korisnici imaju sebi svojstven pregled porudžbina kroz istoriju. Spisak svih dosadašnjih porudžbina može videti menadžer. Mušterija može videti samo svoje porudžbine, dok kuvar može videti samo porudžbine u pripremi.</w:t>
+      </w:r>
+      <w:r>
+        <w:t xml:space="preserve"> Menadžeru pregled omogućava da menja status porudžbine, dok mušterija nema tu mogućnost, ona samo može da ih vidi.</w:t>
+      </w:r>
+    </w:p>
+    <w:p>
+      <w:r>
+        <w:t>Porudžbine mogu biti u stanju čekanja na potvrdu, prihvaćene, odbijene, spremne za isporuku ili preuzete (odnosno isporučene). Nove porudžbine čekaju na promenu statusa, i obeležene su sa dve opcije, jedna za potvrđivanje porudžbine, i druga za odbijanje porudžbine.</w:t>
+      </w:r>
+      <w:r>
+        <w:t xml:space="preserve"> Porudžbine se prihvataju ili odbijaju u skladu sa prethodnim usmenim dogovorom mušterije i menadžera.</w:t>
       </w:r>
     </w:p>
     <w:p>
       <w:pPr>
         <w:pStyle w:val="Heading2"/>
       </w:pPr>
-      <w:bookmarkStart w:id="16" w:name="_Toc35991094"/>
-      <w:r>
-        <w:t xml:space="preserve">Izračunavanje </w:t>
-      </w:r>
-      <w:r>
-        <w:t>cene</w:t>
-      </w:r>
-      <w:r>
-        <w:t xml:space="preserve"> porudžbine</w:t>
+      <w:bookmarkStart w:id="22" w:name="_Toc35991097"/>
+      <w:r>
+        <w:t>Po</w:t>
+      </w:r>
+      <w:r>
+        <w:t>stavljanje stanja proizvodnje porudžbine</w:t>
       </w:r>
       <w:r>
         <w:t xml:space="preserve"> (</w:t>
@@ -4119,28 +4314,65 @@
         <w:rPr>
           <w:rStyle w:val="Special"/>
         </w:rPr>
-        <w:t>K</w:t>
+        <w:t>V</w:t>
       </w:r>
       <w:r>
         <w:t>)</w:t>
       </w:r>
-      <w:bookmarkEnd w:id="16"/>
-    </w:p>
-    <w:p>
-      <w:r>
-        <w:t>Mušterija ima uvid u trenutnu količinu jela i cenu porudžbine, koja može imati uračunat popust. Popust se ostvaruje na svaku treću porudžbinu i iznosi 10% ukupne cene. Informacija o popustu je vidljiva samo ako je mušterija ostvarila popust i ako korpa nije prazna. Ukoliko je mušterija prijavljena, popust se ažurira svakom promenom sadržaja korpe, a ako nije prijavljena popust će se obračunati nakon što se prijavi. Stavka „Popust“ se nalazi ispod ukupne cene korpe i njena vrednost je negativna i iznosi 10% vrednosti korpe. Stavka „Popust“ sama nestaje kada se sve ostale stavke uklone.</w:t>
-      </w:r>
+      <w:bookmarkEnd w:id="22"/>
+    </w:p>
+    <w:p>
+      <w:bookmarkStart w:id="23" w:name="_Hlk34509969"/>
+      <w:r>
+        <w:t xml:space="preserve">Kuvar može da označi kada je neko jelo napravljeno unutar porudžbine pritiskom na </w:t>
+      </w:r>
+      <w:r>
+        <w:t>kvadratić</w:t>
+      </w:r>
+      <w:r>
+        <w:t xml:space="preserve"> pored naziva tog jela. Kada su sva jela označena kao napravljena kuvar može celu porudžbinu označiti kao spremnu za isporuku</w:t>
+      </w:r>
+      <w:r>
+        <w:t xml:space="preserve"> pritiskom na kvadratić pored naziva porudžbine</w:t>
+      </w:r>
+      <w:r>
+        <w:t>.</w:t>
+      </w:r>
+    </w:p>
+    <w:p>
+      <w:r>
+        <w:t>Kada se porudžbina označi kao gotova menja se i njen status kod mušterije koja ju je poručila i kod menadžera, i ona se uklanja iz spiska porudžbina kuvara.</w:t>
+      </w:r>
+      <w:bookmarkEnd w:id="23"/>
     </w:p>
     <w:p>
       <w:pPr>
         <w:pStyle w:val="Heading2"/>
       </w:pPr>
-      <w:bookmarkStart w:id="17" w:name="_Toc35991095"/>
-      <w:r>
-        <w:t xml:space="preserve">Potvrda </w:t>
-      </w:r>
-      <w:r>
-        <w:t>porudžbine</w:t>
+      <w:bookmarkStart w:id="24" w:name="_Toc35991098"/>
+      <w:r>
+        <w:t>Dodavanje</w:t>
+      </w:r>
+      <w:r>
+        <w:t>, menjanje</w:t>
+      </w:r>
+      <w:r>
+        <w:t xml:space="preserve"> i </w:t>
+      </w:r>
+      <w:r>
+        <w:t xml:space="preserve">uklanjanje </w:t>
+      </w:r>
+      <w:r>
+        <w:t xml:space="preserve">jela </w:t>
+      </w:r>
+      <w:r>
+        <w:t xml:space="preserve">sa </w:t>
+      </w:r>
+      <w:r>
+        <w:t>meni</w:t>
+      </w:r>
+      <w:r>
+        <w:t>ja</w:t>
       </w:r>
       <w:r>
         <w:t xml:space="preserve"> (</w:t>
@@ -4149,278 +4381,40 @@
         <w:rPr>
           <w:rStyle w:val="Special"/>
         </w:rPr>
-        <w:t>K</w:t>
-      </w:r>
-      <w:r>
-        <w:rPr>
-          <w:rStyle w:val="Special"/>
-        </w:rPr>
-        <w:t>, M</w:t>
+        <w:t>M</w:t>
       </w:r>
       <w:r>
         <w:t>)</w:t>
       </w:r>
-      <w:bookmarkEnd w:id="17"/>
-    </w:p>
-    <w:p>
-      <w:pPr>
-        <w:rPr>
-          <w:rFonts w:asciiTheme="majorHAnsi" w:hAnsiTheme="majorHAnsi"/>
-          <w:szCs w:val="28"/>
-        </w:rPr>
-      </w:pPr>
-      <w:r>
-        <w:rPr>
-          <w:rFonts w:asciiTheme="majorHAnsi" w:hAnsiTheme="majorHAnsi"/>
-          <w:szCs w:val="28"/>
-        </w:rPr>
-        <w:t xml:space="preserve">Ovu funkcionalnost imaju dva tipa korisnika, mušterija i menadžer. U zavisnosti od tipa korisnika koji je koristi </w:t>
-      </w:r>
-      <w:r>
-        <w:rPr>
-          <w:rFonts w:asciiTheme="majorHAnsi" w:hAnsiTheme="majorHAnsi"/>
-          <w:szCs w:val="28"/>
-        </w:rPr>
-        <w:t>p</w:t>
-      </w:r>
-      <w:r>
-        <w:rPr>
-          <w:rFonts w:asciiTheme="majorHAnsi" w:hAnsiTheme="majorHAnsi"/>
-          <w:szCs w:val="28"/>
-        </w:rPr>
-        <w:t>ostoje dva različita izgleda i funkcije.</w:t>
-      </w:r>
-    </w:p>
-    <w:p>
-      <w:r>
-        <w:t>(</w:t>
-      </w:r>
-      <w:r>
-        <w:rPr>
-          <w:rStyle w:val="Special"/>
-        </w:rPr>
-        <w:t>K</w:t>
-      </w:r>
-      <w:r>
-        <w:t>)</w:t>
-      </w:r>
-      <w:r>
-        <w:t xml:space="preserve"> </w:t>
-      </w:r>
-      <w:r>
-        <w:t>Mušterija nakon što izabere sve što želi da poruči može da potvrdi svoju porudžbinu tako što će popuniti obavezno polje ’broj osoba’ i izabrati ’tip proslave’ i datum i vreme proslave. Može popuniti i opciono polje ’naziv proslave’ koje samo mušterija može da vidi u opisu porudžbine, u spisku svojih porudžbina. Nakon što pošalje svoju porudžbinu ona će se pojaviti u odeljku „Porudžbine“ gde će mušterija moći da prati njeno stanje. Mušteriju će kontaktirati menadžer u roku od jednog radnog dana radi potvrde porudžbine.</w:t>
-      </w:r>
-    </w:p>
-    <w:p>
-      <w:bookmarkStart w:id="18" w:name="_bookmark7"/>
-      <w:bookmarkEnd w:id="18"/>
-      <w:r>
-        <w:t>Ukoliko mušterija nije popunila sva obavezna polja, a pokušala je da pošalje porudžbinu, polja će se označiti crvenom bojom. Ukoliko mušterija nije prijavljena, otvoriće joj se deo za prijavu. Mušterija može odustati od svoje porudžbine u bilo kom trenutku pritiskom na dugme „Odustani“ i tada će svi podaci biti obrisani i korpa će nestati iz menija sa strane.</w:t>
-      </w:r>
-    </w:p>
-    <w:p>
-      <w:bookmarkStart w:id="19" w:name="_Hlk34508386"/>
-      <w:r>
-        <w:t>(</w:t>
-      </w:r>
-      <w:r>
-        <w:rPr>
-          <w:rStyle w:val="Special"/>
-        </w:rPr>
-        <w:t>M</w:t>
-      </w:r>
-      <w:r>
-        <w:t xml:space="preserve">) </w:t>
-      </w:r>
-      <w:bookmarkEnd w:id="19"/>
-      <w:r>
-        <w:t>Menadžer vidi koja porudžbina nije prihvaćena ni odbijena (ima status ’čeka na potvrdu’) i kontaktira mušteriju radi potvrde detalja porudžbine i prihvatanja ili odbijanja iste. Nakon kontaktiranja mušterije menadžer može da promeni status porudžbine na ’prihvaćena’ ili ’odbijena’. Nakon što mušterija pokupi gotovu porudžbinu menadžer menja njen status na ’preuzeta’.</w:t>
-      </w:r>
-    </w:p>
-    <w:p>
-      <w:r>
-        <w:t>Ukoliko je porudžbina prihvaćena ona se pojavljuje u sekciji „Porudžbine“ kuvara koji dalje može da upravlja njom. Promena statusa porudžbine je vidljiva u sekciji „Porudžbine“ mušterije koja ju je poručila.</w:t>
-      </w:r>
-    </w:p>
-    <w:p>
-      <w:pPr>
-        <w:pStyle w:val="Heading2"/>
-      </w:pPr>
-      <w:bookmarkStart w:id="20" w:name="_Toc35991096"/>
-      <w:r>
-        <w:t xml:space="preserve">Pregled </w:t>
-      </w:r>
-      <w:r>
-        <w:t>porudžbina</w:t>
-      </w:r>
-      <w:r>
-        <w:t xml:space="preserve"> (</w:t>
-      </w:r>
-      <w:r>
-        <w:rPr>
-          <w:rStyle w:val="Special"/>
-        </w:rPr>
-        <w:t xml:space="preserve">K, </w:t>
-      </w:r>
-      <w:r>
-        <w:rPr>
-          <w:rStyle w:val="Special"/>
-        </w:rPr>
-        <w:t>M</w:t>
-      </w:r>
-      <w:r>
-        <w:t>)</w:t>
-      </w:r>
-      <w:bookmarkEnd w:id="20"/>
-    </w:p>
-    <w:p>
-      <w:r>
-        <w:t xml:space="preserve">Svi korisnici imaju sebi svojstven pregled porudžbina kroz istoriju. Spisak svih dosadašnjih porudžbina može videti menadžer. Mušterija može videti samo svoje </w:t>
-      </w:r>
-      <w:r>
-        <w:lastRenderedPageBreak/>
-        <w:t>porudžbine, dok kuvar može videti samo porudžbine u pripremi.</w:t>
-      </w:r>
-      <w:r>
-        <w:t xml:space="preserve"> </w:t>
-      </w:r>
-      <w:r>
-        <w:t>Menadžeru pregled omogućava da menja status porudžbine, dok mušterija nema tu mogućnost, ona samo može da ih vidi.</w:t>
-      </w:r>
-    </w:p>
-    <w:p>
-      <w:r>
-        <w:t>Porudžbine mogu biti u stanju čekanja na potvrdu, prihvaćene, odbijene, spremne za isporuku ili preuzete (odnosno isporučene). Nove porudžbine čekaju na promenu statusa, i obeležene su sa dve opcije, jedna za potvrđivanje porudžbine, i druga za odbijanje porudžbine.</w:t>
-      </w:r>
-      <w:r>
-        <w:t xml:space="preserve"> </w:t>
-      </w:r>
-      <w:r>
-        <w:t>Porudžbine se prihvataju ili odbijaju u skladu sa prethodnim usmenim dogovorom mušterije i menadžera.</w:t>
-      </w:r>
-    </w:p>
-    <w:p>
-      <w:pPr>
-        <w:pStyle w:val="Heading2"/>
-      </w:pPr>
-      <w:bookmarkStart w:id="21" w:name="_Toc35991097"/>
-      <w:r>
-        <w:t>Po</w:t>
-      </w:r>
-      <w:r>
-        <w:t>stavljanje stanja proizvodnje porudžbine</w:t>
-      </w:r>
-      <w:r>
-        <w:t xml:space="preserve"> (</w:t>
-      </w:r>
-      <w:r>
-        <w:rPr>
-          <w:rStyle w:val="Special"/>
-        </w:rPr>
-        <w:t>V</w:t>
-      </w:r>
-      <w:r>
-        <w:t>)</w:t>
-      </w:r>
-      <w:bookmarkEnd w:id="21"/>
-    </w:p>
-    <w:p>
-      <w:r>
-        <w:t xml:space="preserve">Kuvar može da označi kada je neko jelo napravljeno unutar porudžbine pritiskom na </w:t>
-      </w:r>
-      <w:proofErr w:type="spellStart"/>
-      <w:r>
-        <w:t>checkbox</w:t>
-      </w:r>
-      <w:proofErr w:type="spellEnd"/>
-      <w:r>
-        <w:t xml:space="preserve"> pored naziva tog jela. Kada su sva jela označena kao napravljena kuvar može celu porudžbinu označiti kao spremnu za isporuku.</w:t>
-      </w:r>
-    </w:p>
-    <w:p>
-      <w:r>
-        <w:t>Kada se porudžbina označi kao gotova menja se i njen status kod mušterije koja ju je poručila i kod menadžera, i ona se uklanja iz spiska porudžbina kuvara.</w:t>
-      </w:r>
-    </w:p>
-    <w:p>
-      <w:pPr>
-        <w:pStyle w:val="Heading2"/>
-      </w:pPr>
-      <w:bookmarkStart w:id="22" w:name="_Toc35991098"/>
-      <w:r>
-        <w:t>Dodavanje</w:t>
-      </w:r>
-      <w:r>
-        <w:t>, menjanje</w:t>
-      </w:r>
-      <w:r>
-        <w:t xml:space="preserve"> i </w:t>
-      </w:r>
-      <w:r>
-        <w:t xml:space="preserve">uklanjanje </w:t>
-      </w:r>
-      <w:r>
-        <w:t xml:space="preserve">jela </w:t>
-      </w:r>
-      <w:r>
-        <w:t xml:space="preserve">sa </w:t>
-      </w:r>
-      <w:r>
-        <w:t>meni</w:t>
-      </w:r>
-      <w:r>
-        <w:t>ja</w:t>
-      </w:r>
-      <w:r>
-        <w:t xml:space="preserve"> (</w:t>
-      </w:r>
-      <w:r>
-        <w:rPr>
-          <w:rStyle w:val="Special"/>
-        </w:rPr>
-        <w:t>M</w:t>
-      </w:r>
-      <w:r>
-        <w:t>)</w:t>
-      </w:r>
-      <w:bookmarkEnd w:id="22"/>
-    </w:p>
-    <w:p>
-      <w:r>
-        <w:t>Menadžer može da doda novo jelo, da izmeni postojeće jelo ili ga privremeno ili trajno ukloni iz ponude (da ga sakrije/obriše). Menadžeru se prikazuje spisak jela, izlistan u stranici, prema izabranim kriterijumima sortiranja. Centralno se nalazi polje za pretragu, koje se može koristiti za pretragu konkretnog jela.</w:t>
-      </w:r>
-    </w:p>
-    <w:p>
-      <w:pPr>
-        <w:rPr>
-          <w:rFonts w:asciiTheme="majorHAnsi" w:hAnsiTheme="majorHAnsi"/>
-          <w:szCs w:val="28"/>
-        </w:rPr>
-      </w:pPr>
-      <w:r>
-        <w:t xml:space="preserve">Svako jelo je obeleženo „okom“ (dugme), koje predstavlja status jela (otvoreno – jelo je dostupno za naručivanje, zatvoreno – jelo nije trenutno u ponudi), i „kanticom“ za kompletno uklanjanje. </w:t>
-      </w:r>
-      <w:r>
-        <w:t xml:space="preserve">Kao prvo jelo u </w:t>
-      </w:r>
-      <w:proofErr w:type="spellStart"/>
-      <w:r>
-        <w:t>predgledu</w:t>
-      </w:r>
-      <w:proofErr w:type="spellEnd"/>
-      <w:r>
-        <w:t xml:space="preserve"> uvek postoji </w:t>
-      </w:r>
-      <w:r>
-        <w:t xml:space="preserve">šablon jela, u koji se mogu unositi slika jela, naziv i tekstualni opis, kao i cena i </w:t>
-      </w:r>
-      <w:proofErr w:type="spellStart"/>
-      <w:r>
-        <w:t>gramaža</w:t>
-      </w:r>
-      <w:proofErr w:type="spellEnd"/>
-      <w:r>
-        <w:t xml:space="preserve">. Pozadina šablona (beli simbol </w:t>
+      <w:bookmarkEnd w:id="24"/>
+    </w:p>
+    <w:p>
+      <w:bookmarkStart w:id="25" w:name="_Toc35991099"/>
+      <w:r>
+        <w:t>Menadžer može da doda novo jelo, da izmeni postojeće jelo ili ga privremeno ili trajno ukloni iz ponude (da ga sakrije/obriše). Menadžeru se prikazuje spisak jela, izlistan u stranici, prema izabranim kriterijumima sortiranja.</w:t>
+      </w:r>
+      <w:r>
+        <w:t xml:space="preserve"> Jela mogu da se prikazuju prema vrsti, ukusu i dijeti, i da se sortiraju rastuće ili opadajuće prema abecednom redu ili ceni.</w:t>
+      </w:r>
+      <w:r>
+        <w:t xml:space="preserve"> Centralno se nalazi polje za pretragu, koje se može koristiti za pretragu konkretnog jela.</w:t>
+      </w:r>
+    </w:p>
+    <w:p>
+      <w:r>
+        <w:t xml:space="preserve">Svako jelo je obeleženo „okom“ (dugme), koje predstavlja status jela (otvoreno – jelo je dostupno za naručivanje, zatvoreno – jelo nije trenutno u ponudi), i „kanticom“ za kompletno uklanjanje. Kao prvo jelo u predgledu uvek postoji šablon jela, </w:t>
+      </w:r>
+      <w:r>
+        <w:t xml:space="preserve">koji sadrži polja u koja se </w:t>
+      </w:r>
+      <w:r>
+        <w:t>mogu un</w:t>
+      </w:r>
+      <w:r>
+        <w:t>eti slika jela, naziv,</w:t>
+      </w:r>
+      <w:r>
+        <w:t xml:space="preserve"> tekstualni opis, kao i cena i gramaža. Pozadina šablona (beli simbol </w:t>
       </w:r>
       <w:r>
         <w:rPr>
@@ -4430,32 +4424,19 @@
         <w:t>+</w:t>
       </w:r>
       <w:r>
-        <w:t xml:space="preserve">) predstavlja taster kojim bi se dodala slika. Simbol „štiklirano“ se koristi za dodavanje jela </w:t>
-      </w:r>
-      <w:r>
-        <w:t>na meni</w:t>
-      </w:r>
-      <w:r>
-        <w:t xml:space="preserve">. </w:t>
-      </w:r>
-      <w:r>
-        <w:t xml:space="preserve">Na levoj strani stranice nalazi se podmeni sa </w:t>
-      </w:r>
-      <w:r>
-        <w:t>kriterijumi</w:t>
-      </w:r>
-      <w:r>
-        <w:t>ma</w:t>
-      </w:r>
-      <w:r>
-        <w:t xml:space="preserve"> za sortiranje.</w:t>
+        <w:t xml:space="preserve">) predstavlja taster kojim bi se dodala slika. </w:t>
+      </w:r>
+      <w:r>
+        <w:t xml:space="preserve">Postoje i tri padajuća menija koja se koriste za postavljanje vrste jela, ukusa i dijete. </w:t>
+      </w:r>
+      <w:r>
+        <w:t>Simbol „štiklirano“ se koristi za dodavanje jela na meni. Na levoj strani stranice nalazi se podmeni sa kriterijumima za sortiranje.</w:t>
       </w:r>
     </w:p>
     <w:p>
       <w:pPr>
         <w:pStyle w:val="Heading2"/>
       </w:pPr>
-      <w:bookmarkStart w:id="23" w:name="_Toc35991099"/>
       <w:r>
         <w:t>Pregled naloga (</w:t>
       </w:r>
@@ -4468,24 +4449,46 @@
       <w:r>
         <w:t>)</w:t>
       </w:r>
-      <w:bookmarkEnd w:id="23"/>
-    </w:p>
-    <w:p>
-      <w:pPr>
-        <w:rPr>
-          <w:rFonts w:asciiTheme="majorHAnsi" w:hAnsiTheme="majorHAnsi"/>
-          <w:szCs w:val="28"/>
-        </w:rPr>
-      </w:pPr>
-      <w:r>
-        <w:t>Administrator ima mogućnost da vidi sve korisničke naloge koji postoje u bazi podataka, osim sopstvenog. Nalozi su prikazani po kategorijama, tako da su administratori, menadžeri, kuvari i korisnici eksplicitno razdvojeni. Moguće je dodavanje privilegija određenom nalogu, uklanjanje privilegija, uklanjanje naloga, pretraga naloga, kao i sortiranje naloga za prikaz prema određenim kriterijumima. Administrator može i da traži konkretan korisnički nalog, koristeći centralno polje za pretragu.</w:t>
+      <w:bookmarkEnd w:id="25"/>
+    </w:p>
+    <w:p>
+      <w:bookmarkStart w:id="26" w:name="_Toc35991100"/>
+      <w:r>
+        <w:t>Administrator ima mogućnost da vidi sve korisničke naloge koji postoje u bazi podataka</w:t>
+      </w:r>
+      <w:r>
+        <w:t>, osim sopstvenog</w:t>
+      </w:r>
+      <w:r>
+        <w:t>. Nalozi su prikazani po kategorijama, tako da su administratori, menadžeri, kuvari i korisnici eksplicitno razdvojeni.</w:t>
+      </w:r>
+      <w:r>
+        <w:t xml:space="preserve"> </w:t>
+      </w:r>
+      <w:r>
+        <w:t xml:space="preserve">Moguće je dodavanje privilegija određenom nalogu, uklanjanje privilegija, uklanjanje naloga, pretraga naloga, kao i </w:t>
+      </w:r>
+      <w:r>
+        <w:lastRenderedPageBreak/>
+        <w:t>sortiranje naloga za prikaz p</w:t>
+      </w:r>
+      <w:r>
+        <w:t>rema tipu naloga, korisničkom imenu, e-mailu ili datumu kreiranja.</w:t>
+      </w:r>
+      <w:r>
+        <w:t>.</w:t>
+      </w:r>
+      <w:r>
+        <w:t xml:space="preserve"> </w:t>
+      </w:r>
+      <w:r>
+        <w:t>Administrator može i da traži konkretan korisnički nalog, koristeći centralno polje za pretragu.</w:t>
       </w:r>
     </w:p>
     <w:p>
       <w:pPr>
         <w:pStyle w:val="Heading2"/>
       </w:pPr>
-      <w:bookmarkStart w:id="24" w:name="_Toc35991100"/>
       <w:r>
         <w:t>Dodavanje</w:t>
       </w:r>
@@ -4522,338 +4525,241 @@
       <w:r>
         <w:t>)</w:t>
       </w:r>
-      <w:bookmarkEnd w:id="24"/>
-    </w:p>
-    <w:p>
-      <w:pPr>
-        <w:rPr>
-          <w:rFonts w:asciiTheme="majorHAnsi" w:hAnsiTheme="majorHAnsi"/>
-          <w:szCs w:val="28"/>
-        </w:rPr>
-      </w:pPr>
-      <w:r>
-        <w:t xml:space="preserve">Administrator vidi spisak korisničkih naloga koji su podeljeni po kategorijama kojima pripadaju (administrator, menadžer, kuvar, mušterija), osim svog naloga. Svaki tip </w:t>
-      </w:r>
-      <w:r>
-        <w:lastRenderedPageBreak/>
-        <w:t xml:space="preserve">korisnika ima određene privilegije, i uloga administratora jeste da dodaje odnosno uklanja te privilegije. Sam nalog nakon inicijalnog kreiranja nema nijednu privilegiju, tj.  tretira se kao nalog mušterije. Administrator u izuzetnim slučajevima može da uklanja korisničke naloge, uz prethodni dogovor sa vlasnikom i menadžerom. Uklonjeni korisnički nalog se arhivira u bazi podataka i više ne prikazuje u listi naloga. Nakon uklanjanja naloga nije moguće ulogovati se u sistem sa datim </w:t>
-      </w:r>
-      <w:proofErr w:type="spellStart"/>
-      <w:r>
-        <w:t>kredencijalima</w:t>
-      </w:r>
-      <w:proofErr w:type="spellEnd"/>
+      <w:bookmarkEnd w:id="26"/>
+    </w:p>
+    <w:p>
+      <w:pPr>
+        <w:rPr>
+          <w:rFonts w:asciiTheme="majorHAnsi" w:hAnsiTheme="majorHAnsi"/>
+          <w:szCs w:val="28"/>
+        </w:rPr>
+      </w:pPr>
+      <w:r>
+        <w:t>Administrator vidi spisak korisničkih naloga koji su podeljeni po kategorijama kojima pripadaju (administrator, menadžer, kuvar, mušterija), osim svog naloga. Svaki tip korisnika ima određene privilegije, i uloga administratora jeste da dodaje odnosno uklanja te privilegije. Sam nalog nakon inicijalnog kreiranja nema nijednu privilegiju, tj.  tretira se kao nalog mušterije. Administrator u izuzetnim slučajevima može da uklanja korisničke naloge, uz prethodni dogovor sa vlasnikom i menadžerom. Uklonjeni korisnički nalog se arhivira u bazi podataka i više ne prikazuje u listi naloga. Nakon uklanjanja naloga nije moguće ulogovati se u sistem sa datim kredencijalima.</w:t>
+      </w:r>
+    </w:p>
+    <w:p>
+      <w:pPr>
+        <w:pStyle w:val="Heading1"/>
+      </w:pPr>
+      <w:bookmarkStart w:id="27" w:name="_Toc35991101"/>
+      <w:r>
+        <w:t>Nefunkcionalni zahtevi</w:t>
+      </w:r>
+      <w:bookmarkEnd w:id="27"/>
+    </w:p>
+    <w:p>
+      <w:r>
+        <w:t xml:space="preserve">Sistem </w:t>
+      </w:r>
+      <w:r>
+        <w:t xml:space="preserve">predstavlja serverska web aplikacija, pisana u PHP-u 7.3, koja se izvršava na Apache </w:t>
+      </w:r>
+      <w:r>
+        <w:t xml:space="preserve">HTTPD </w:t>
+      </w:r>
+      <w:r>
+        <w:t>web serveru</w:t>
+      </w:r>
+      <w:r>
+        <w:t xml:space="preserve"> i koja</w:t>
+      </w:r>
+      <w:r>
+        <w:t xml:space="preserve"> </w:t>
+      </w:r>
+      <w:r>
+        <w:t>koja koristi MySQL bazu podataka za čuvanje korisničkih podataka</w:t>
+      </w:r>
+      <w:r>
+        <w:t xml:space="preserve"> i AJAX tehnologiju za generisanje </w:t>
+      </w:r>
+      <w:r>
+        <w:t xml:space="preserve">dinamičkih promena u sadržaju </w:t>
+      </w:r>
+      <w:r>
+        <w:t>stranica</w:t>
+      </w:r>
       <w:r>
         <w:t>.</w:t>
       </w:r>
+      <w:r>
+        <w:t xml:space="preserve"> </w:t>
+      </w:r>
+      <w:r>
+        <w:t xml:space="preserve">Korisnik interaguje sa sistemom preko </w:t>
+      </w:r>
+      <w:r>
+        <w:t xml:space="preserve">korisničke </w:t>
+      </w:r>
+      <w:r>
+        <w:t xml:space="preserve">web aplikacije </w:t>
+      </w:r>
+      <w:r>
+        <w:t xml:space="preserve">– to je </w:t>
+      </w:r>
+      <w:r>
+        <w:t xml:space="preserve">kolekcija HTTP stranica, CSS formatiranja </w:t>
+      </w:r>
+      <w:r>
+        <w:t xml:space="preserve">i JavaScript koda </w:t>
+      </w:r>
+      <w:r>
+        <w:t xml:space="preserve">koje PHP server generiše </w:t>
+      </w:r>
+      <w:r>
+        <w:t xml:space="preserve">i služi korisniku </w:t>
+      </w:r>
+      <w:r>
+        <w:t>na zahtev.</w:t>
+      </w:r>
+    </w:p>
+    <w:p>
+      <w:r>
+        <w:t>Serverska aplikacija ne koristi platformski zavisn</w:t>
+      </w:r>
+      <w:r>
+        <w:t xml:space="preserve">e </w:t>
+      </w:r>
+      <w:r>
+        <w:t>funkcionalnosti</w:t>
+      </w:r>
+      <w:r>
+        <w:t xml:space="preserve"> jezika ili biblioteke</w:t>
+      </w:r>
+      <w:r>
+        <w:t xml:space="preserve">, tako da </w:t>
+      </w:r>
+      <w:r>
+        <w:t xml:space="preserve">se </w:t>
+      </w:r>
+      <w:r>
+        <w:t>može</w:t>
+      </w:r>
+      <w:r>
+        <w:t xml:space="preserve"> </w:t>
+      </w:r>
+      <w:r>
+        <w:t>izvršava</w:t>
+      </w:r>
+      <w:r>
+        <w:t>ti</w:t>
+      </w:r>
+      <w:r>
+        <w:t xml:space="preserve"> na bilo kojoj </w:t>
+      </w:r>
+      <w:r>
+        <w:t>platformi koja podržava Apache HTTP</w:t>
+      </w:r>
+      <w:r>
+        <w:t>D</w:t>
+      </w:r>
+      <w:r>
+        <w:t xml:space="preserve"> </w:t>
+      </w:r>
+      <w:r>
+        <w:t xml:space="preserve">web server </w:t>
+      </w:r>
+      <w:r>
+        <w:t>i MySQL server.</w:t>
+      </w:r>
+      <w:r>
+        <w:t xml:space="preserve"> </w:t>
+      </w:r>
+      <w:r>
+        <w:t xml:space="preserve">Sistem mora da bude otporan na greške </w:t>
+      </w:r>
+      <w:r>
+        <w:t xml:space="preserve">u unosu i radu, </w:t>
+      </w:r>
+      <w:r>
+        <w:t xml:space="preserve">i potrebno </w:t>
+      </w:r>
+      <w:r>
+        <w:t xml:space="preserve">je da ima </w:t>
+      </w:r>
+      <w:r>
+        <w:t>dobre performanse pri umerenom opterećenju.</w:t>
+      </w:r>
+    </w:p>
+    <w:p>
+      <w:r>
+        <w:t xml:space="preserve">Korisnička web aplikacija je napisana tako da njen interfejs uvek </w:t>
+      </w:r>
+      <w:r>
+        <w:t xml:space="preserve">ima iste </w:t>
+      </w:r>
+      <w:r>
+        <w:t xml:space="preserve">prepoznatljive </w:t>
+      </w:r>
+      <w:r>
+        <w:t>delove</w:t>
+      </w:r>
+      <w:r>
+        <w:t xml:space="preserve">, nezavisno na kom </w:t>
+      </w:r>
+      <w:r>
+        <w:t xml:space="preserve">od </w:t>
+      </w:r>
+      <w:r>
+        <w:t xml:space="preserve">poznatih </w:t>
+      </w:r>
+      <w:r>
+        <w:t>web browser-u se izvršava (Firefox, Chrome, Edge,</w:t>
+      </w:r>
+      <w:r>
+        <w:t xml:space="preserve"> itd.</w:t>
+      </w:r>
+      <w:r>
+        <w:t>)</w:t>
+      </w:r>
+      <w:r>
+        <w:t xml:space="preserve">, i </w:t>
+      </w:r>
+      <w:r>
+        <w:t xml:space="preserve">nezavisno od </w:t>
+      </w:r>
+      <w:r>
+        <w:t>veličin</w:t>
+      </w:r>
+      <w:r>
+        <w:t>e</w:t>
+      </w:r>
+      <w:r>
+        <w:t xml:space="preserve"> ekrana</w:t>
+      </w:r>
+      <w:r>
+        <w:t xml:space="preserve"> korisnikovog uređaja</w:t>
+      </w:r>
+      <w:r>
+        <w:t>. Takođe, prati standarde grafičkog dizajna, tako što pruža korisniku intuitivne i funkcionalne interfejse, omogućava da se svaka korisnička akcija može poništiti i vratiti unazad, itd.</w:t>
+      </w:r>
+    </w:p>
+    <w:p>
+      <w:pPr>
+        <w:jc w:val="left"/>
+        <w:rPr>
+          <w:rFonts w:asciiTheme="majorHAnsi" w:hAnsiTheme="majorHAnsi"/>
+          <w:szCs w:val="28"/>
+        </w:rPr>
+      </w:pPr>
+      <w:r>
+        <w:rPr>
+          <w:rFonts w:asciiTheme="majorHAnsi" w:hAnsiTheme="majorHAnsi"/>
+          <w:szCs w:val="28"/>
+        </w:rPr>
+        <w:br w:type="page"/>
+      </w:r>
     </w:p>
     <w:p>
       <w:pPr>
         <w:pStyle w:val="Heading1"/>
       </w:pPr>
-      <w:bookmarkStart w:id="25" w:name="_Toc35991101"/>
-      <w:r>
-        <w:t>Nefunkcionalni zahtevi</w:t>
-      </w:r>
-      <w:bookmarkEnd w:id="25"/>
-    </w:p>
-    <w:p>
-      <w:r>
-        <w:t xml:space="preserve">Sistem </w:t>
-      </w:r>
-      <w:r>
-        <w:t xml:space="preserve">predstavlja serverska web aplikacija, pisana u PHP-u 7.3, koja se izvršava na </w:t>
-      </w:r>
-      <w:proofErr w:type="spellStart"/>
-      <w:r>
-        <w:t>Apache</w:t>
-      </w:r>
-      <w:proofErr w:type="spellEnd"/>
-      <w:r>
-        <w:t xml:space="preserve"> </w:t>
-      </w:r>
-      <w:r>
-        <w:t xml:space="preserve">HTTPD </w:t>
-      </w:r>
-      <w:r>
-        <w:t>web serveru</w:t>
-      </w:r>
-      <w:r>
-        <w:t xml:space="preserve"> i koja</w:t>
-      </w:r>
-      <w:r>
-        <w:t xml:space="preserve"> </w:t>
-      </w:r>
-      <w:proofErr w:type="spellStart"/>
-      <w:r>
-        <w:t>koja</w:t>
-      </w:r>
-      <w:proofErr w:type="spellEnd"/>
-      <w:r>
-        <w:t xml:space="preserve"> koristi </w:t>
-      </w:r>
-      <w:proofErr w:type="spellStart"/>
-      <w:r>
-        <w:t>MySQL</w:t>
-      </w:r>
-      <w:proofErr w:type="spellEnd"/>
-      <w:r>
-        <w:t xml:space="preserve"> bazu podataka za čuvanje korisničkih podataka</w:t>
-      </w:r>
-      <w:r>
-        <w:t xml:space="preserve"> i AJAX tehnologiju za generisanje </w:t>
-      </w:r>
-      <w:r>
-        <w:t xml:space="preserve">dinamičkih promena u sadržaju </w:t>
-      </w:r>
-      <w:r>
-        <w:t>stranica</w:t>
-      </w:r>
-      <w:r>
-        <w:t>.</w:t>
-      </w:r>
-      <w:r>
-        <w:t xml:space="preserve"> </w:t>
-      </w:r>
-      <w:r>
-        <w:t xml:space="preserve">Korisnik interaguje sa sistemom preko </w:t>
-      </w:r>
-      <w:r>
-        <w:t xml:space="preserve">korisničke </w:t>
-      </w:r>
-      <w:r>
-        <w:t xml:space="preserve">web aplikacije </w:t>
-      </w:r>
-      <w:r>
-        <w:t xml:space="preserve">– to je </w:t>
-      </w:r>
-      <w:r>
-        <w:t xml:space="preserve">kolekcija HTTP stranica, CSS formatiranja </w:t>
-      </w:r>
-      <w:r>
-        <w:t xml:space="preserve">i </w:t>
-      </w:r>
-      <w:proofErr w:type="spellStart"/>
-      <w:r>
-        <w:t>JavaScript</w:t>
-      </w:r>
-      <w:proofErr w:type="spellEnd"/>
-      <w:r>
-        <w:t xml:space="preserve"> koda </w:t>
-      </w:r>
-      <w:r>
-        <w:t xml:space="preserve">koje PHP server generiše </w:t>
-      </w:r>
-      <w:r>
-        <w:t xml:space="preserve">i služi korisniku </w:t>
-      </w:r>
-      <w:r>
-        <w:t>na zahtev.</w:t>
-      </w:r>
-    </w:p>
-    <w:p>
-      <w:r>
-        <w:t xml:space="preserve">Serverska aplikacija ne koristi </w:t>
-      </w:r>
-      <w:proofErr w:type="spellStart"/>
-      <w:r>
-        <w:t>platformski</w:t>
-      </w:r>
-      <w:proofErr w:type="spellEnd"/>
-      <w:r>
-        <w:t xml:space="preserve"> zavisn</w:t>
-      </w:r>
-      <w:r>
-        <w:t xml:space="preserve">e </w:t>
-      </w:r>
-      <w:r>
-        <w:t>funkcionalnosti</w:t>
-      </w:r>
-      <w:r>
-        <w:t xml:space="preserve"> jezika ili biblioteke</w:t>
-      </w:r>
-      <w:r>
-        <w:t xml:space="preserve">, tako da </w:t>
-      </w:r>
-      <w:r>
-        <w:t xml:space="preserve">se </w:t>
-      </w:r>
-      <w:r>
-        <w:t>može</w:t>
-      </w:r>
-      <w:r>
-        <w:t xml:space="preserve"> </w:t>
-      </w:r>
-      <w:r>
-        <w:t>izvršava</w:t>
-      </w:r>
-      <w:r>
-        <w:t>ti</w:t>
-      </w:r>
-      <w:r>
-        <w:t xml:space="preserve"> na bilo kojoj </w:t>
-      </w:r>
-      <w:r>
-        <w:t xml:space="preserve">platformi koja podržava </w:t>
-      </w:r>
-      <w:proofErr w:type="spellStart"/>
-      <w:r>
-        <w:t>Apache</w:t>
-      </w:r>
-      <w:proofErr w:type="spellEnd"/>
-      <w:r>
-        <w:t xml:space="preserve"> HTTP</w:t>
-      </w:r>
-      <w:r>
-        <w:t>D</w:t>
-      </w:r>
-      <w:r>
-        <w:t xml:space="preserve"> </w:t>
-      </w:r>
-      <w:r>
-        <w:t xml:space="preserve">web server </w:t>
-      </w:r>
-      <w:r>
-        <w:t xml:space="preserve">i </w:t>
-      </w:r>
-      <w:proofErr w:type="spellStart"/>
-      <w:r>
-        <w:t>MySQL</w:t>
-      </w:r>
-      <w:proofErr w:type="spellEnd"/>
-      <w:r>
-        <w:t xml:space="preserve"> server.</w:t>
-      </w:r>
-      <w:r>
-        <w:t xml:space="preserve"> </w:t>
-      </w:r>
-      <w:r>
-        <w:t xml:space="preserve">Sistem mora da bude otporan na greške </w:t>
-      </w:r>
-      <w:r>
-        <w:t xml:space="preserve">u unosu i radu, </w:t>
-      </w:r>
-      <w:r>
-        <w:t xml:space="preserve">i potrebno </w:t>
-      </w:r>
-      <w:r>
-        <w:t xml:space="preserve">je da ima </w:t>
-      </w:r>
-      <w:r>
-        <w:t>dobre performanse pri umerenom opterećenju.</w:t>
-      </w:r>
-    </w:p>
-    <w:p>
-      <w:r>
-        <w:t xml:space="preserve">Korisnička web aplikacija je napisana tako da njen interfejs uvek </w:t>
-      </w:r>
-      <w:r>
-        <w:t xml:space="preserve">ima iste </w:t>
-      </w:r>
-      <w:r>
-        <w:t xml:space="preserve">prepoznatljive </w:t>
-      </w:r>
-      <w:r>
-        <w:t>delove</w:t>
-      </w:r>
-      <w:r>
-        <w:t xml:space="preserve">, nezavisno na kom </w:t>
-      </w:r>
-      <w:r>
-        <w:t xml:space="preserve">od </w:t>
-      </w:r>
-      <w:r>
-        <w:t xml:space="preserve">poznatih </w:t>
-      </w:r>
-      <w:r>
-        <w:t xml:space="preserve">web </w:t>
-      </w:r>
-      <w:proofErr w:type="spellStart"/>
-      <w:r>
-        <w:t>browser</w:t>
-      </w:r>
-      <w:proofErr w:type="spellEnd"/>
-      <w:r>
-        <w:t>-u se izvršava (</w:t>
-      </w:r>
-      <w:proofErr w:type="spellStart"/>
-      <w:r>
-        <w:t>Firefox</w:t>
-      </w:r>
-      <w:proofErr w:type="spellEnd"/>
-      <w:r>
-        <w:t xml:space="preserve">, </w:t>
-      </w:r>
-      <w:proofErr w:type="spellStart"/>
-      <w:r>
-        <w:t>Chrome</w:t>
-      </w:r>
-      <w:proofErr w:type="spellEnd"/>
-      <w:r>
-        <w:t xml:space="preserve">, </w:t>
-      </w:r>
-      <w:proofErr w:type="spellStart"/>
-      <w:r>
-        <w:t>Edge</w:t>
-      </w:r>
-      <w:proofErr w:type="spellEnd"/>
-      <w:r>
-        <w:t>,</w:t>
-      </w:r>
-      <w:r>
-        <w:t xml:space="preserve"> itd.</w:t>
-      </w:r>
-      <w:r>
-        <w:t>)</w:t>
-      </w:r>
-      <w:r>
-        <w:t xml:space="preserve">, i </w:t>
-      </w:r>
-      <w:r>
-        <w:t xml:space="preserve">nezavisno od </w:t>
-      </w:r>
-      <w:r>
-        <w:t>veličin</w:t>
-      </w:r>
-      <w:r>
-        <w:t>e</w:t>
-      </w:r>
-      <w:r>
-        <w:t xml:space="preserve"> ekrana</w:t>
-      </w:r>
-      <w:r>
-        <w:t xml:space="preserve"> korisnikovog uređaja</w:t>
-      </w:r>
-      <w:r>
-        <w:t>. Takođe, prati standarde grafičkog dizajna, tako što pruža korisniku intuitivne i funkcionalne interfejse, omogućava da se svaka korisnička akcija može poništiti i vratiti unazad, itd.</w:t>
-      </w:r>
-    </w:p>
-    <w:p>
-      <w:pPr>
-        <w:jc w:val="left"/>
-        <w:rPr>
-          <w:rFonts w:asciiTheme="majorHAnsi" w:hAnsiTheme="majorHAnsi"/>
-          <w:szCs w:val="28"/>
-        </w:rPr>
-      </w:pPr>
-      <w:r>
-        <w:rPr>
-          <w:rFonts w:asciiTheme="majorHAnsi" w:hAnsiTheme="majorHAnsi"/>
-          <w:szCs w:val="28"/>
-        </w:rPr>
-        <w:br w:type="page"/>
-      </w:r>
-    </w:p>
-    <w:p>
-      <w:pPr>
-        <w:pStyle w:val="Heading1"/>
-      </w:pPr>
-      <w:bookmarkStart w:id="26" w:name="_Toc35991102"/>
+      <w:bookmarkStart w:id="28" w:name="_Toc35991102"/>
       <w:r>
         <w:lastRenderedPageBreak/>
         <w:t>Kvalitet</w:t>
       </w:r>
-      <w:bookmarkEnd w:id="26"/>
+      <w:bookmarkEnd w:id="28"/>
     </w:p>
     <w:p>
       <w:r>
@@ -4978,7 +4884,7 @@
       <w:pPr>
         <w:pStyle w:val="Heading1"/>
       </w:pPr>
-      <w:bookmarkStart w:id="27" w:name="_Toc35991103"/>
+      <w:bookmarkStart w:id="29" w:name="_Toc35991103"/>
       <w:r>
         <w:t>D</w:t>
       </w:r>
@@ -4988,7 +4894,7 @@
       <w:r>
         <w:t>a</w:t>
       </w:r>
-      <w:bookmarkEnd w:id="27"/>
+      <w:bookmarkEnd w:id="29"/>
     </w:p>
     <w:p>
       <w:r>
@@ -5058,11 +4964,11 @@
       <w:pPr>
         <w:pStyle w:val="Heading1"/>
       </w:pPr>
-      <w:bookmarkStart w:id="28" w:name="_Toc35991104"/>
+      <w:bookmarkStart w:id="30" w:name="_Toc35991104"/>
       <w:r>
         <w:t>Plan i prioriteti</w:t>
       </w:r>
-      <w:bookmarkEnd w:id="28"/>
+      <w:bookmarkEnd w:id="30"/>
     </w:p>
     <w:p>
       <w:r>
@@ -5142,14 +5048,14 @@
       <w:pPr>
         <w:pStyle w:val="Heading1"/>
       </w:pPr>
-      <w:bookmarkStart w:id="29" w:name="_Toc35991105"/>
+      <w:bookmarkStart w:id="31" w:name="_Toc35991105"/>
       <w:r>
         <w:t>Moguća p</w:t>
       </w:r>
       <w:r>
         <w:t>roširenja</w:t>
       </w:r>
-      <w:bookmarkEnd w:id="29"/>
+      <w:bookmarkEnd w:id="31"/>
     </w:p>
     <w:p>
       <w:pPr>
@@ -5221,12 +5127,12 @@
       <w:pPr>
         <w:pStyle w:val="Heading1"/>
       </w:pPr>
-      <w:bookmarkStart w:id="30" w:name="_Toc35991106"/>
+      <w:bookmarkStart w:id="32" w:name="_Toc35991106"/>
       <w:r>
         <w:lastRenderedPageBreak/>
         <w:t>Zapisnik revizija</w:t>
       </w:r>
-      <w:bookmarkEnd w:id="30"/>
+      <w:bookmarkEnd w:id="32"/>
     </w:p>
     <w:p>
       <w:r>
@@ -5646,23 +5552,7 @@
                 <w:sz w:val="16"/>
                 <w:szCs w:val="16"/>
               </w:rPr>
-              <w:t xml:space="preserve">Sinhronizovana dokumentacija sa </w:t>
-            </w:r>
-            <w:proofErr w:type="spellStart"/>
-            <w:r>
-              <w:rPr>
-                <w:sz w:val="16"/>
-                <w:szCs w:val="16"/>
-              </w:rPr>
-              <w:t>ssu</w:t>
-            </w:r>
-            <w:proofErr w:type="spellEnd"/>
-            <w:r>
-              <w:rPr>
-                <w:sz w:val="16"/>
-                <w:szCs w:val="16"/>
-              </w:rPr>
-              <w:t>-ovima</w:t>
+              <w:t>Sinhronizovana dokumentacija sa ssu-ovima</w:t>
             </w:r>
           </w:p>
         </w:tc>
@@ -5771,6 +5661,15 @@
                 <w:szCs w:val="16"/>
               </w:rPr>
             </w:pPr>
+            <w:r>
+              <w:rPr>
+                <w:b w:val="0"/>
+                <w:bCs w:val="0"/>
+                <w:sz w:val="16"/>
+                <w:szCs w:val="16"/>
+              </w:rPr>
+              <w:t>#6, (5-8), v0.5, J. Pavić</w:t>
+            </w:r>
           </w:p>
         </w:tc>
         <w:tc>
@@ -5786,6 +5685,13 @@
                 <w:szCs w:val="16"/>
               </w:rPr>
             </w:pPr>
+            <w:r>
+              <w:rPr>
+                <w:sz w:val="16"/>
+                <w:szCs w:val="16"/>
+              </w:rPr>
+              <w:t>Usklađen sa izmenama u ssu dokumentima</w:t>
+            </w:r>
           </w:p>
         </w:tc>
       </w:tr>
@@ -5811,7 +5717,7 @@
 </file>
 
 <file path=word/endnotes.xml><?xml version="1.0" encoding="utf-8"?>
-<w:endnotes xmlns:wpc="http://schemas.microsoft.com/office/word/2010/wordprocessingCanvas" xmlns:cx="http://schemas.microsoft.com/office/drawing/2014/chartex" xmlns:cx1="http://schemas.microsoft.com/office/drawing/2015/9/8/chartex" xmlns:cx2="http://schemas.microsoft.com/office/drawing/2015/10/21/chartex" xmlns:cx3="http://schemas.microsoft.com/office/drawing/2016/5/9/chartex" xmlns:cx4="http://schemas.microsoft.com/office/drawing/2016/5/10/chartex" xmlns:cx5="http://schemas.microsoft.com/office/drawing/2016/5/11/chartex" xmlns:cx6="http://schemas.microsoft.com/office/drawing/2016/5/12/chartex" xmlns:cx7="http://schemas.microsoft.com/office/drawing/2016/5/13/chartex" xmlns:cx8="http://schemas.microsoft.com/office/drawing/2016/5/14/chartex" xmlns:mc="http://schemas.openxmlformats.org/markup-compatibility/2006" xmlns:aink="http://schemas.microsoft.com/office/drawing/2016/ink" xmlns:am3d="http://schemas.microsoft.com/office/drawing/2017/model3d" xmlns:o="urn:schemas-microsoft-com:office:office" xmlns:r="http://schemas.openxmlformats.org/officeDocument/2006/relationships" xmlns:m="http://schemas.openxmlformats.org/officeDocument/2006/math" xmlns:v="urn:schemas-microsoft-com:vml" xmlns:wp14="http://schemas.microsoft.com/office/word/2010/wordprocessingDrawing" xmlns:wp="http://schemas.openxmlformats.org/drawingml/2006/wordprocessingDrawing" xmlns:w10="urn:schemas-microsoft-com:office:word" xmlns:w="http://schemas.openxmlformats.org/wordprocessingml/2006/main" xmlns:w14="http://schemas.microsoft.com/office/word/2010/wordml" xmlns:w15="http://schemas.microsoft.com/office/word/2012/wordml" xmlns:w16cex="http://schemas.microsoft.com/office/word/2018/wordml/cex" xmlns:w16cid="http://schemas.microsoft.com/office/word/2016/wordml/cid" xmlns:w16="http://schemas.microsoft.com/office/word/2018/wordml" xmlns:w16se="http://schemas.microsoft.com/office/word/2015/wordml/symex" xmlns:wpg="http://schemas.microsoft.com/office/word/2010/wordprocessingGroup" xmlns:wpi="http://schemas.microsoft.com/office/word/2010/wordprocessingInk" xmlns:wne="http://schemas.microsoft.com/office/word/2006/wordml" xmlns:wps="http://schemas.microsoft.com/office/word/2010/wordprocessingShape" mc:Ignorable="w14 w15 w16se w16cid w16 w16cex wp14">
+<w:endnotes xmlns:wpc="http://schemas.microsoft.com/office/word/2010/wordprocessingCanvas" xmlns:cx="http://schemas.microsoft.com/office/drawing/2014/chartex" xmlns:cx1="http://schemas.microsoft.com/office/drawing/2015/9/8/chartex" xmlns:cx2="http://schemas.microsoft.com/office/drawing/2015/10/21/chartex" xmlns:cx3="http://schemas.microsoft.com/office/drawing/2016/5/9/chartex" xmlns:cx4="http://schemas.microsoft.com/office/drawing/2016/5/10/chartex" xmlns:cx5="http://schemas.microsoft.com/office/drawing/2016/5/11/chartex" xmlns:cx6="http://schemas.microsoft.com/office/drawing/2016/5/12/chartex" xmlns:cx7="http://schemas.microsoft.com/office/drawing/2016/5/13/chartex" xmlns:cx8="http://schemas.microsoft.com/office/drawing/2016/5/14/chartex" xmlns:mc="http://schemas.openxmlformats.org/markup-compatibility/2006" xmlns:aink="http://schemas.microsoft.com/office/drawing/2016/ink" xmlns:am3d="http://schemas.microsoft.com/office/drawing/2017/model3d" xmlns:o="urn:schemas-microsoft-com:office:office" xmlns:r="http://schemas.openxmlformats.org/officeDocument/2006/relationships" xmlns:m="http://schemas.openxmlformats.org/officeDocument/2006/math" xmlns:v="urn:schemas-microsoft-com:vml" xmlns:wp14="http://schemas.microsoft.com/office/word/2010/wordprocessingDrawing" xmlns:wp="http://schemas.openxmlformats.org/drawingml/2006/wordprocessingDrawing" xmlns:w10="urn:schemas-microsoft-com:office:word" xmlns:w="http://schemas.openxmlformats.org/wordprocessingml/2006/main" xmlns:w14="http://schemas.microsoft.com/office/word/2010/wordml" xmlns:w15="http://schemas.microsoft.com/office/word/2012/wordml" xmlns:w16cid="http://schemas.microsoft.com/office/word/2016/wordml/cid" xmlns:w16se="http://schemas.microsoft.com/office/word/2015/wordml/symex" xmlns:wpg="http://schemas.microsoft.com/office/word/2010/wordprocessingGroup" xmlns:wpi="http://schemas.microsoft.com/office/word/2010/wordprocessingInk" xmlns:wne="http://schemas.microsoft.com/office/word/2006/wordml" xmlns:wps="http://schemas.microsoft.com/office/word/2010/wordprocessingShape" mc:Ignorable="w14 w15 w16se w16cid wp14">
   <w:endnote w:type="separator" w:id="-1">
     <w:p>
       <w:pPr>
@@ -5836,7 +5742,7 @@
 </file>
 
 <file path=word/footer1.xml><?xml version="1.0" encoding="utf-8"?>
-<w:ftr xmlns:wpc="http://schemas.microsoft.com/office/word/2010/wordprocessingCanvas" xmlns:cx="http://schemas.microsoft.com/office/drawing/2014/chartex" xmlns:cx1="http://schemas.microsoft.com/office/drawing/2015/9/8/chartex" xmlns:cx2="http://schemas.microsoft.com/office/drawing/2015/10/21/chartex" xmlns:cx3="http://schemas.microsoft.com/office/drawing/2016/5/9/chartex" xmlns:cx4="http://schemas.microsoft.com/office/drawing/2016/5/10/chartex" xmlns:cx5="http://schemas.microsoft.com/office/drawing/2016/5/11/chartex" xmlns:cx6="http://schemas.microsoft.com/office/drawing/2016/5/12/chartex" xmlns:cx7="http://schemas.microsoft.com/office/drawing/2016/5/13/chartex" xmlns:cx8="http://schemas.microsoft.com/office/drawing/2016/5/14/chartex" xmlns:mc="http://schemas.openxmlformats.org/markup-compatibility/2006" xmlns:aink="http://schemas.microsoft.com/office/drawing/2016/ink" xmlns:am3d="http://schemas.microsoft.com/office/drawing/2017/model3d" xmlns:o="urn:schemas-microsoft-com:office:office" xmlns:r="http://schemas.openxmlformats.org/officeDocument/2006/relationships" xmlns:m="http://schemas.openxmlformats.org/officeDocument/2006/math" xmlns:v="urn:schemas-microsoft-com:vml" xmlns:wp14="http://schemas.microsoft.com/office/word/2010/wordprocessingDrawing" xmlns:wp="http://schemas.openxmlformats.org/drawingml/2006/wordprocessingDrawing" xmlns:w10="urn:schemas-microsoft-com:office:word" xmlns:w="http://schemas.openxmlformats.org/wordprocessingml/2006/main" xmlns:w14="http://schemas.microsoft.com/office/word/2010/wordml" xmlns:w15="http://schemas.microsoft.com/office/word/2012/wordml" xmlns:w16cex="http://schemas.microsoft.com/office/word/2018/wordml/cex" xmlns:w16cid="http://schemas.microsoft.com/office/word/2016/wordml/cid" xmlns:w16="http://schemas.microsoft.com/office/word/2018/wordml" xmlns:w16se="http://schemas.microsoft.com/office/word/2015/wordml/symex" xmlns:wpg="http://schemas.microsoft.com/office/word/2010/wordprocessingGroup" xmlns:wpi="http://schemas.microsoft.com/office/word/2010/wordprocessingInk" xmlns:wne="http://schemas.microsoft.com/office/word/2006/wordml" xmlns:wps="http://schemas.microsoft.com/office/word/2010/wordprocessingShape" mc:Ignorable="w14 w15 w16se w16cid w16 w16cex wp14">
+<w:ftr xmlns:wpc="http://schemas.microsoft.com/office/word/2010/wordprocessingCanvas" xmlns:cx="http://schemas.microsoft.com/office/drawing/2014/chartex" xmlns:cx1="http://schemas.microsoft.com/office/drawing/2015/9/8/chartex" xmlns:cx2="http://schemas.microsoft.com/office/drawing/2015/10/21/chartex" xmlns:cx3="http://schemas.microsoft.com/office/drawing/2016/5/9/chartex" xmlns:cx4="http://schemas.microsoft.com/office/drawing/2016/5/10/chartex" xmlns:cx5="http://schemas.microsoft.com/office/drawing/2016/5/11/chartex" xmlns:cx6="http://schemas.microsoft.com/office/drawing/2016/5/12/chartex" xmlns:cx7="http://schemas.microsoft.com/office/drawing/2016/5/13/chartex" xmlns:cx8="http://schemas.microsoft.com/office/drawing/2016/5/14/chartex" xmlns:mc="http://schemas.openxmlformats.org/markup-compatibility/2006" xmlns:aink="http://schemas.microsoft.com/office/drawing/2016/ink" xmlns:am3d="http://schemas.microsoft.com/office/drawing/2017/model3d" xmlns:o="urn:schemas-microsoft-com:office:office" xmlns:r="http://schemas.openxmlformats.org/officeDocument/2006/relationships" xmlns:m="http://schemas.openxmlformats.org/officeDocument/2006/math" xmlns:v="urn:schemas-microsoft-com:vml" xmlns:wp14="http://schemas.microsoft.com/office/word/2010/wordprocessingDrawing" xmlns:wp="http://schemas.openxmlformats.org/drawingml/2006/wordprocessingDrawing" xmlns:w10="urn:schemas-microsoft-com:office:word" xmlns:w="http://schemas.openxmlformats.org/wordprocessingml/2006/main" xmlns:w14="http://schemas.microsoft.com/office/word/2010/wordml" xmlns:w15="http://schemas.microsoft.com/office/word/2012/wordml" xmlns:w16cid="http://schemas.microsoft.com/office/word/2016/wordml/cid" xmlns:w16se="http://schemas.microsoft.com/office/word/2015/wordml/symex" xmlns:wpg="http://schemas.microsoft.com/office/word/2010/wordprocessingGroup" xmlns:wpi="http://schemas.microsoft.com/office/word/2010/wordprocessingInk" xmlns:wne="http://schemas.microsoft.com/office/word/2006/wordml" xmlns:wps="http://schemas.microsoft.com/office/word/2010/wordprocessingShape" mc:Ignorable="w14 w15 w16se w16cid wp14">
   <w:sdt>
     <w:sdtPr>
       <w:id w:val="1404871289"/>
@@ -5884,7 +5790,7 @@
 </file>
 
 <file path=word/footnotes.xml><?xml version="1.0" encoding="utf-8"?>
-<w:footnotes xmlns:wpc="http://schemas.microsoft.com/office/word/2010/wordprocessingCanvas" xmlns:cx="http://schemas.microsoft.com/office/drawing/2014/chartex" xmlns:cx1="http://schemas.microsoft.com/office/drawing/2015/9/8/chartex" xmlns:cx2="http://schemas.microsoft.com/office/drawing/2015/10/21/chartex" xmlns:cx3="http://schemas.microsoft.com/office/drawing/2016/5/9/chartex" xmlns:cx4="http://schemas.microsoft.com/office/drawing/2016/5/10/chartex" xmlns:cx5="http://schemas.microsoft.com/office/drawing/2016/5/11/chartex" xmlns:cx6="http://schemas.microsoft.com/office/drawing/2016/5/12/chartex" xmlns:cx7="http://schemas.microsoft.com/office/drawing/2016/5/13/chartex" xmlns:cx8="http://schemas.microsoft.com/office/drawing/2016/5/14/chartex" xmlns:mc="http://schemas.openxmlformats.org/markup-compatibility/2006" xmlns:aink="http://schemas.microsoft.com/office/drawing/2016/ink" xmlns:am3d="http://schemas.microsoft.com/office/drawing/2017/model3d" xmlns:o="urn:schemas-microsoft-com:office:office" xmlns:r="http://schemas.openxmlformats.org/officeDocument/2006/relationships" xmlns:m="http://schemas.openxmlformats.org/officeDocument/2006/math" xmlns:v="urn:schemas-microsoft-com:vml" xmlns:wp14="http://schemas.microsoft.com/office/word/2010/wordprocessingDrawing" xmlns:wp="http://schemas.openxmlformats.org/drawingml/2006/wordprocessingDrawing" xmlns:w10="urn:schemas-microsoft-com:office:word" xmlns:w="http://schemas.openxmlformats.org/wordprocessingml/2006/main" xmlns:w14="http://schemas.microsoft.com/office/word/2010/wordml" xmlns:w15="http://schemas.microsoft.com/office/word/2012/wordml" xmlns:w16cex="http://schemas.microsoft.com/office/word/2018/wordml/cex" xmlns:w16cid="http://schemas.microsoft.com/office/word/2016/wordml/cid" xmlns:w16="http://schemas.microsoft.com/office/word/2018/wordml" xmlns:w16se="http://schemas.microsoft.com/office/word/2015/wordml/symex" xmlns:wpg="http://schemas.microsoft.com/office/word/2010/wordprocessingGroup" xmlns:wpi="http://schemas.microsoft.com/office/word/2010/wordprocessingInk" xmlns:wne="http://schemas.microsoft.com/office/word/2006/wordml" xmlns:wps="http://schemas.microsoft.com/office/word/2010/wordprocessingShape" mc:Ignorable="w14 w15 w16se w16cid w16 w16cex wp14">
+<w:footnotes xmlns:wpc="http://schemas.microsoft.com/office/word/2010/wordprocessingCanvas" xmlns:cx="http://schemas.microsoft.com/office/drawing/2014/chartex" xmlns:cx1="http://schemas.microsoft.com/office/drawing/2015/9/8/chartex" xmlns:cx2="http://schemas.microsoft.com/office/drawing/2015/10/21/chartex" xmlns:cx3="http://schemas.microsoft.com/office/drawing/2016/5/9/chartex" xmlns:cx4="http://schemas.microsoft.com/office/drawing/2016/5/10/chartex" xmlns:cx5="http://schemas.microsoft.com/office/drawing/2016/5/11/chartex" xmlns:cx6="http://schemas.microsoft.com/office/drawing/2016/5/12/chartex" xmlns:cx7="http://schemas.microsoft.com/office/drawing/2016/5/13/chartex" xmlns:cx8="http://schemas.microsoft.com/office/drawing/2016/5/14/chartex" xmlns:mc="http://schemas.openxmlformats.org/markup-compatibility/2006" xmlns:aink="http://schemas.microsoft.com/office/drawing/2016/ink" xmlns:am3d="http://schemas.microsoft.com/office/drawing/2017/model3d" xmlns:o="urn:schemas-microsoft-com:office:office" xmlns:r="http://schemas.openxmlformats.org/officeDocument/2006/relationships" xmlns:m="http://schemas.openxmlformats.org/officeDocument/2006/math" xmlns:v="urn:schemas-microsoft-com:vml" xmlns:wp14="http://schemas.microsoft.com/office/word/2010/wordprocessingDrawing" xmlns:wp="http://schemas.openxmlformats.org/drawingml/2006/wordprocessingDrawing" xmlns:w10="urn:schemas-microsoft-com:office:word" xmlns:w="http://schemas.openxmlformats.org/wordprocessingml/2006/main" xmlns:w14="http://schemas.microsoft.com/office/word/2010/wordml" xmlns:w15="http://schemas.microsoft.com/office/word/2012/wordml" xmlns:w16cid="http://schemas.microsoft.com/office/word/2016/wordml/cid" xmlns:w16se="http://schemas.microsoft.com/office/word/2015/wordml/symex" xmlns:wpg="http://schemas.microsoft.com/office/word/2010/wordprocessingGroup" xmlns:wpi="http://schemas.microsoft.com/office/word/2010/wordprocessingInk" xmlns:wne="http://schemas.microsoft.com/office/word/2006/wordml" xmlns:wps="http://schemas.microsoft.com/office/word/2010/wordprocessingShape" mc:Ignorable="w14 w15 w16se w16cid wp14">
   <w:footnote w:type="separator" w:id="-1">
     <w:p>
       <w:pPr>
@@ -5909,7 +5815,7 @@
 </file>
 
 <file path=word/numbering.xml><?xml version="1.0" encoding="utf-8"?>
-<w:numbering xmlns:wpc="http://schemas.microsoft.com/office/word/2010/wordprocessingCanvas" xmlns:cx="http://schemas.microsoft.com/office/drawing/2014/chartex" xmlns:cx1="http://schemas.microsoft.com/office/drawing/2015/9/8/chartex" xmlns:cx2="http://schemas.microsoft.com/office/drawing/2015/10/21/chartex" xmlns:cx3="http://schemas.microsoft.com/office/drawing/2016/5/9/chartex" xmlns:cx4="http://schemas.microsoft.com/office/drawing/2016/5/10/chartex" xmlns:cx5="http://schemas.microsoft.com/office/drawing/2016/5/11/chartex" xmlns:cx6="http://schemas.microsoft.com/office/drawing/2016/5/12/chartex" xmlns:cx7="http://schemas.microsoft.com/office/drawing/2016/5/13/chartex" xmlns:cx8="http://schemas.microsoft.com/office/drawing/2016/5/14/chartex" xmlns:mc="http://schemas.openxmlformats.org/markup-compatibility/2006" xmlns:aink="http://schemas.microsoft.com/office/drawing/2016/ink" xmlns:am3d="http://schemas.microsoft.com/office/drawing/2017/model3d" xmlns:o="urn:schemas-microsoft-com:office:office" xmlns:r="http://schemas.openxmlformats.org/officeDocument/2006/relationships" xmlns:m="http://schemas.openxmlformats.org/officeDocument/2006/math" xmlns:v="urn:schemas-microsoft-com:vml" xmlns:wp14="http://schemas.microsoft.com/office/word/2010/wordprocessingDrawing" xmlns:wp="http://schemas.openxmlformats.org/drawingml/2006/wordprocessingDrawing" xmlns:w10="urn:schemas-microsoft-com:office:word" xmlns:w="http://schemas.openxmlformats.org/wordprocessingml/2006/main" xmlns:w14="http://schemas.microsoft.com/office/word/2010/wordml" xmlns:w15="http://schemas.microsoft.com/office/word/2012/wordml" xmlns:w16cex="http://schemas.microsoft.com/office/word/2018/wordml/cex" xmlns:w16cid="http://schemas.microsoft.com/office/word/2016/wordml/cid" xmlns:w16="http://schemas.microsoft.com/office/word/2018/wordml" xmlns:w16se="http://schemas.microsoft.com/office/word/2015/wordml/symex" xmlns:wpg="http://schemas.microsoft.com/office/word/2010/wordprocessingGroup" xmlns:wpi="http://schemas.microsoft.com/office/word/2010/wordprocessingInk" xmlns:wne="http://schemas.microsoft.com/office/word/2006/wordml" xmlns:wps="http://schemas.microsoft.com/office/word/2010/wordprocessingShape" mc:Ignorable="w14 w15 w16se w16cid w16 w16cex wp14">
+<w:numbering xmlns:wpc="http://schemas.microsoft.com/office/word/2010/wordprocessingCanvas" xmlns:cx="http://schemas.microsoft.com/office/drawing/2014/chartex" xmlns:cx1="http://schemas.microsoft.com/office/drawing/2015/9/8/chartex" xmlns:cx2="http://schemas.microsoft.com/office/drawing/2015/10/21/chartex" xmlns:cx3="http://schemas.microsoft.com/office/drawing/2016/5/9/chartex" xmlns:cx4="http://schemas.microsoft.com/office/drawing/2016/5/10/chartex" xmlns:cx5="http://schemas.microsoft.com/office/drawing/2016/5/11/chartex" xmlns:cx6="http://schemas.microsoft.com/office/drawing/2016/5/12/chartex" xmlns:cx7="http://schemas.microsoft.com/office/drawing/2016/5/13/chartex" xmlns:cx8="http://schemas.microsoft.com/office/drawing/2016/5/14/chartex" xmlns:mc="http://schemas.openxmlformats.org/markup-compatibility/2006" xmlns:aink="http://schemas.microsoft.com/office/drawing/2016/ink" xmlns:am3d="http://schemas.microsoft.com/office/drawing/2017/model3d" xmlns:o="urn:schemas-microsoft-com:office:office" xmlns:r="http://schemas.openxmlformats.org/officeDocument/2006/relationships" xmlns:m="http://schemas.openxmlformats.org/officeDocument/2006/math" xmlns:v="urn:schemas-microsoft-com:vml" xmlns:wp14="http://schemas.microsoft.com/office/word/2010/wordprocessingDrawing" xmlns:wp="http://schemas.openxmlformats.org/drawingml/2006/wordprocessingDrawing" xmlns:w10="urn:schemas-microsoft-com:office:word" xmlns:w="http://schemas.openxmlformats.org/wordprocessingml/2006/main" xmlns:w14="http://schemas.microsoft.com/office/word/2010/wordml" xmlns:w15="http://schemas.microsoft.com/office/word/2012/wordml" xmlns:w16cid="http://schemas.microsoft.com/office/word/2016/wordml/cid" xmlns:w16se="http://schemas.microsoft.com/office/word/2015/wordml/symex" xmlns:wpg="http://schemas.microsoft.com/office/word/2010/wordprocessingGroup" xmlns:wpi="http://schemas.microsoft.com/office/word/2010/wordprocessingInk" xmlns:wne="http://schemas.microsoft.com/office/word/2006/wordml" xmlns:wps="http://schemas.microsoft.com/office/word/2010/wordprocessingShape" mc:Ignorable="w14 w15 w16se w16cid wp14">
   <w:abstractNum w:abstractNumId="0" w15:restartNumberingAfterBreak="0">
     <w:nsid w:val="FFFFFF7C"/>
     <w:multiLevelType w:val="singleLevel"/>
@@ -6776,7 +6682,7 @@
 </file>
 
 <file path=word/styles.xml><?xml version="1.0" encoding="utf-8"?>
-<w:styles xmlns:mc="http://schemas.openxmlformats.org/markup-compatibility/2006" xmlns:r="http://schemas.openxmlformats.org/officeDocument/2006/relationships" xmlns:w="http://schemas.openxmlformats.org/wordprocessingml/2006/main" xmlns:w14="http://schemas.microsoft.com/office/word/2010/wordml" xmlns:w15="http://schemas.microsoft.com/office/word/2012/wordml" xmlns:w16cex="http://schemas.microsoft.com/office/word/2018/wordml/cex" xmlns:w16cid="http://schemas.microsoft.com/office/word/2016/wordml/cid" xmlns:w16="http://schemas.microsoft.com/office/word/2018/wordml" xmlns:w16se="http://schemas.microsoft.com/office/word/2015/wordml/symex" mc:Ignorable="w14 w15 w16se w16cid w16 w16cex">
+<w:styles xmlns:mc="http://schemas.openxmlformats.org/markup-compatibility/2006" xmlns:r="http://schemas.openxmlformats.org/officeDocument/2006/relationships" xmlns:w="http://schemas.openxmlformats.org/wordprocessingml/2006/main" xmlns:w14="http://schemas.microsoft.com/office/word/2010/wordml" xmlns:w15="http://schemas.microsoft.com/office/word/2012/wordml" xmlns:w16cid="http://schemas.microsoft.com/office/word/2016/wordml/cid" xmlns:w16se="http://schemas.microsoft.com/office/word/2015/wordml/symex" mc:Ignorable="w14 w15 w16se w16cid">
   <w:docDefaults>
     <w:rPrDefault>
       <w:rPr>
@@ -6793,7 +6699,7 @@
       </w:pPr>
     </w:pPrDefault>
   </w:docDefaults>
-  <w:latentStyles w:defLockedState="0" w:defUIPriority="99" w:defSemiHidden="0" w:defUnhideWhenUsed="0" w:defQFormat="0" w:count="376">
+  <w:latentStyles w:defLockedState="0" w:defUIPriority="99" w:defSemiHidden="0" w:defUnhideWhenUsed="0" w:defQFormat="0" w:count="377">
     <w:lsdException w:name="Normal" w:uiPriority="0" w:qFormat="1"/>
     <w:lsdException w:name="heading 1" w:uiPriority="9" w:qFormat="1"/>
     <w:lsdException w:name="heading 2" w:semiHidden="1" w:uiPriority="9" w:unhideWhenUsed="1" w:qFormat="1"/>
@@ -6899,7 +6805,6 @@
     <w:lsdException w:name="HTML Sample" w:semiHidden="1" w:unhideWhenUsed="1"/>
     <w:lsdException w:name="HTML Typewriter" w:semiHidden="1" w:unhideWhenUsed="1"/>
     <w:lsdException w:name="HTML Variable" w:semiHidden="1" w:unhideWhenUsed="1"/>
-    <w:lsdException w:name="Normal Table" w:semiHidden="1" w:unhideWhenUsed="1"/>
     <w:lsdException w:name="annotation subject" w:semiHidden="1" w:unhideWhenUsed="1"/>
     <w:lsdException w:name="No List" w:semiHidden="1" w:unhideWhenUsed="1"/>
     <w:lsdException w:name="Outline List 1" w:semiHidden="1" w:unhideWhenUsed="1"/>
@@ -6946,10 +6851,8 @@
     <w:lsdException w:name="Table Subtle 2" w:semiHidden="1" w:unhideWhenUsed="1"/>
     <w:lsdException w:name="Table Web 1" w:semiHidden="1" w:unhideWhenUsed="1"/>
     <w:lsdException w:name="Table Web 2" w:semiHidden="1" w:unhideWhenUsed="1"/>
-    <w:lsdException w:name="Table Web 3" w:semiHidden="1" w:unhideWhenUsed="1"/>
     <w:lsdException w:name="Balloon Text" w:semiHidden="1" w:unhideWhenUsed="1"/>
     <w:lsdException w:name="Table Grid" w:uiPriority="59"/>
-    <w:lsdException w:name="Table Theme" w:semiHidden="1" w:unhideWhenUsed="1"/>
     <w:lsdException w:name="Placeholder Text" w:semiHidden="1"/>
     <w:lsdException w:name="No Spacing" w:uiPriority="1" w:qFormat="1"/>
     <w:lsdException w:name="Light Shading" w:uiPriority="60"/>
@@ -7170,6 +7073,7 @@
     <w:lsdException w:name="Hashtag" w:semiHidden="1" w:unhideWhenUsed="1"/>
     <w:lsdException w:name="Unresolved Mention" w:semiHidden="1" w:unhideWhenUsed="1"/>
     <w:lsdException w:name="Smart Link" w:semiHidden="1" w:unhideWhenUsed="1"/>
+    <w:lsdException w:name="Smart Link Error" w:semiHidden="1" w:unhideWhenUsed="1"/>
   </w:latentStyles>
   <w:style w:type="paragraph" w:default="1" w:styleId="Normal">
     <w:name w:val="Normal"/>
@@ -8416,7 +8320,7 @@
 </file>
 
 <file path=customXml/itemProps1.xml><?xml version="1.0" encoding="utf-8"?>
-<ds:datastoreItem xmlns:ds="http://schemas.openxmlformats.org/officeDocument/2006/customXml" ds:itemID="{D5CF9AD1-E739-48CF-A356-14219B7396B4}">
+<ds:datastoreItem xmlns:ds="http://schemas.openxmlformats.org/officeDocument/2006/customXml" ds:itemID="{838DBF9B-0568-4591-A0F7-FA5A2B0BCF63}">
   <ds:schemaRefs>
     <ds:schemaRef ds:uri="http://schemas.openxmlformats.org/officeDocument/2006/bibliography"/>
   </ds:schemaRefs>

</xml_diff>